<commit_message>
Prueba como subir actualizacion de estudio
</commit_message>
<xml_diff>
--- a/Responsive-Web-Design.docx
+++ b/Responsive-Web-Design.docx
@@ -113,6 +113,127 @@
         </w:rPr>
         <w:t>Etiquetas de Apertura</w:t>
       </w:r>
+    </w:p>
+    <w:p>
+      <w:pPr>
+        <w:rPr>
+          <w:b/>
+          <w:sz w:val="32"/>
+        </w:rPr>
+      </w:pPr>
+      <w:r>
+        <w:rPr>
+          <w:b/>
+          <w:sz w:val="32"/>
+        </w:rPr>
+        <w:t>&lt;h1&gt;</w:t>
+      </w:r>
+    </w:p>
+    <w:p>
+      <w:pPr>
+        <w:rPr>
+          <w:b/>
+          <w:sz w:val="32"/>
+        </w:rPr>
+      </w:pPr>
+      <w:r>
+        <w:rPr>
+          <w:b/>
+          <w:sz w:val="32"/>
+        </w:rPr>
+        <w:t>Etiquetas de cierre</w:t>
+      </w:r>
+    </w:p>
+    <w:p>
+      <w:pPr>
+        <w:rPr>
+          <w:b/>
+          <w:sz w:val="32"/>
+        </w:rPr>
+      </w:pPr>
+      <w:r>
+        <w:rPr>
+          <w:b/>
+          <w:sz w:val="32"/>
+        </w:rPr>
+        <w:t>&lt;/h1&gt;</w:t>
+      </w:r>
+    </w:p>
+    <w:p>
+      <w:pPr>
+        <w:rPr>
+          <w:sz w:val="32"/>
+        </w:rPr>
+      </w:pPr>
+      <w:r>
+        <w:rPr>
+          <w:sz w:val="32"/>
+        </w:rPr>
+        <w:t>Ejemplo</w:t>
+      </w:r>
+    </w:p>
+    <w:p>
+      <w:pPr>
+        <w:rPr>
+          <w:b/>
+          <w:sz w:val="32"/>
+        </w:rPr>
+      </w:pPr>
+      <w:r>
+        <w:rPr>
+          <w:b/>
+          <w:sz w:val="32"/>
+        </w:rPr>
+        <w:t>&lt;h1&gt;</w:t>
+      </w:r>
+      <w:proofErr w:type="spellStart"/>
+      <w:r>
+        <w:rPr>
+          <w:b/>
+          <w:sz w:val="32"/>
+        </w:rPr>
+        <w:t>Hellou</w:t>
+      </w:r>
+      <w:proofErr w:type="spellEnd"/>
+      <w:r>
+        <w:rPr>
+          <w:b/>
+          <w:sz w:val="32"/>
+        </w:rPr>
+        <w:t xml:space="preserve"> </w:t>
+      </w:r>
+      <w:proofErr w:type="spellStart"/>
+      <w:r>
+        <w:rPr>
+          <w:b/>
+          <w:sz w:val="32"/>
+        </w:rPr>
+        <w:t>World</w:t>
+      </w:r>
+      <w:proofErr w:type="spellEnd"/>
+      <w:r>
+        <w:rPr>
+          <w:b/>
+          <w:sz w:val="32"/>
+        </w:rPr>
+        <w:t>&lt;/h1&gt;</w:t>
+      </w:r>
+    </w:p>
+    <w:p>
+      <w:pPr>
+        <w:rPr>
+          <w:b/>
+          <w:sz w:val="32"/>
+        </w:rPr>
+      </w:pPr>
+    </w:p>
+    <w:p>
+      <w:pPr>
+        <w:rPr>
+          <w:b/>
+          <w:sz w:val="32"/>
+        </w:rPr>
+      </w:pPr>
       <w:bookmarkStart w:id="0" w:name="_GoBack"/>
       <w:bookmarkEnd w:id="0"/>
     </w:p>
@@ -123,43 +244,30 @@
           <w:sz w:val="32"/>
         </w:rPr>
       </w:pPr>
-      <w:r>
-        <w:rPr>
-          <w:b/>
-          <w:sz w:val="32"/>
-        </w:rPr>
-        <w:t>&lt;h1&gt;</w:t>
-      </w:r>
-    </w:p>
-    <w:p>
-      <w:pPr>
-        <w:rPr>
-          <w:b/>
-          <w:sz w:val="32"/>
-        </w:rPr>
-      </w:pPr>
-      <w:r>
-        <w:rPr>
-          <w:b/>
-          <w:sz w:val="32"/>
-        </w:rPr>
-        <w:t>Etiquetas de cierre</w:t>
-      </w:r>
-    </w:p>
-    <w:p>
-      <w:pPr>
-        <w:rPr>
-          <w:b/>
-          <w:sz w:val="32"/>
-        </w:rPr>
-      </w:pPr>
-      <w:r>
-        <w:rPr>
-          <w:b/>
-          <w:sz w:val="32"/>
-        </w:rPr>
-        <w:t>&lt;/h1&gt;</w:t>
-      </w:r>
+    </w:p>
+    <w:p>
+      <w:pPr>
+        <w:rPr>
+          <w:b/>
+          <w:sz w:val="32"/>
+        </w:rPr>
+      </w:pPr>
+    </w:p>
+    <w:p>
+      <w:pPr>
+        <w:rPr>
+          <w:b/>
+          <w:sz w:val="32"/>
+        </w:rPr>
+      </w:pPr>
+    </w:p>
+    <w:p>
+      <w:pPr>
+        <w:rPr>
+          <w:b/>
+          <w:sz w:val="32"/>
+        </w:rPr>
+      </w:pPr>
     </w:p>
     <w:p>
       <w:pPr>

</xml_diff>

<commit_message>
Resumen de primer estudio Responsive-Web-Design
</commit_message>
<xml_diff>
--- a/Responsive-Web-Design.docx
+++ b/Responsive-Web-Design.docx
@@ -4,115 +4,240 @@
   <w:body>
     <w:p>
       <w:pPr>
+        <w:pStyle w:val="Ttulo1"/>
         <w:jc w:val="center"/>
         <w:rPr>
+          <w:shd w:val="clear" w:color="auto" w:fill="FAFBFC"/>
+        </w:rPr>
+      </w:pPr>
+      <w:r>
+        <w:rPr>
+          <w:shd w:val="clear" w:color="auto" w:fill="FAFBFC"/>
+        </w:rPr>
+        <w:t>Responsive-Web-Design</w:t>
+      </w:r>
+    </w:p>
+    <w:p>
+      <w:pPr>
+        <w:jc w:val="center"/>
+        <w:rPr>
           <w:rFonts w:ascii="Segoe UI" w:hAnsi="Segoe UI" w:cs="Segoe UI"/>
           <w:b/>
           <w:bCs/>
-          <w:sz w:val="30"/>
           <w:szCs w:val="30"/>
+          <w:shd w:val="clear" w:color="auto" w:fill="FAFBFC"/>
+        </w:rPr>
+      </w:pPr>
+      <w:r>
+        <w:rPr>
+          <w:rFonts w:ascii="Segoe UI" w:hAnsi="Segoe UI" w:cs="Segoe UI"/>
+          <w:b/>
+          <w:bCs/>
+          <w:szCs w:val="30"/>
+          <w:shd w:val="clear" w:color="auto" w:fill="FAFBFC"/>
+        </w:rPr>
+        <w:t>(</w:t>
+      </w:r>
+      <w:r>
+        <w:rPr>
+          <w:rFonts w:ascii="Segoe UI" w:hAnsi="Segoe UI" w:cs="Segoe UI"/>
+          <w:b/>
+          <w:bCs/>
+          <w:szCs w:val="30"/>
+          <w:shd w:val="clear" w:color="auto" w:fill="FAFBFC"/>
+        </w:rPr>
+        <w:t>Resumen de Estudio</w:t>
+      </w:r>
+      <w:r>
+        <w:rPr>
+          <w:rFonts w:ascii="Segoe UI" w:hAnsi="Segoe UI" w:cs="Segoe UI"/>
+          <w:b/>
+          <w:bCs/>
+          <w:szCs w:val="30"/>
+          <w:shd w:val="clear" w:color="auto" w:fill="FAFBFC"/>
+        </w:rPr>
+        <w:t>)</w:t>
+      </w:r>
+    </w:p>
+    <w:p>
+      <w:pPr>
+        <w:jc w:val="center"/>
+        <w:rPr>
+          <w:b/>
+          <w:sz w:val="32"/>
           <w:u w:val="single"/>
-          <w:shd w:val="clear" w:color="auto" w:fill="FAFBFC"/>
-        </w:rPr>
-      </w:pPr>
-      <w:r>
-        <w:rPr>
-          <w:rFonts w:ascii="Segoe UI" w:hAnsi="Segoe UI" w:cs="Segoe UI"/>
-          <w:b/>
-          <w:bCs/>
-          <w:sz w:val="30"/>
-          <w:szCs w:val="30"/>
+        </w:rPr>
+      </w:pPr>
+    </w:p>
+    <w:p>
+      <w:pPr>
+        <w:pStyle w:val="Ttulo2"/>
+        <w:rPr>
+          <w:b w:val="0"/>
+          <w:i/>
+          <w:color w:val="FF0000"/>
           <w:u w:val="single"/>
-          <w:shd w:val="clear" w:color="auto" w:fill="FAFBFC"/>
-        </w:rPr>
-        <w:t>Responsive-Web-Design</w:t>
-      </w:r>
-    </w:p>
-    <w:p>
-      <w:pPr>
-        <w:jc w:val="center"/>
-        <w:rPr>
-          <w:rFonts w:ascii="Segoe UI" w:hAnsi="Segoe UI" w:cs="Segoe UI"/>
-          <w:b/>
-          <w:bCs/>
-          <w:sz w:val="30"/>
-          <w:szCs w:val="30"/>
+        </w:rPr>
+      </w:pPr>
+      <w:r>
+        <w:rPr>
+          <w:rStyle w:val="Ttulo2Car"/>
+          <w:b/>
           <w:u w:val="single"/>
-          <w:shd w:val="clear" w:color="auto" w:fill="FAFBFC"/>
-        </w:rPr>
-      </w:pPr>
-      <w:r>
-        <w:rPr>
-          <w:rFonts w:ascii="Segoe UI" w:hAnsi="Segoe UI" w:cs="Segoe UI"/>
-          <w:b/>
-          <w:bCs/>
-          <w:sz w:val="30"/>
-          <w:szCs w:val="30"/>
+        </w:rPr>
+        <w:t>Elementos HTML</w:t>
+      </w:r>
+    </w:p>
+    <w:p>
+      <w:r>
+        <w:t>Los códigos son Elementos.</w:t>
+      </w:r>
+    </w:p>
+    <w:p>
+      <w:pPr>
+        <w:rPr>
+          <w:b/>
+          <w:i/>
+          <w:sz w:val="24"/>
           <w:u w:val="single"/>
-          <w:shd w:val="clear" w:color="auto" w:fill="FAFBFC"/>
-        </w:rPr>
-        <w:t>Resumen de Estudio</w:t>
-      </w:r>
-    </w:p>
-    <w:p>
-      <w:pPr>
-        <w:jc w:val="center"/>
-        <w:rPr>
-          <w:b/>
-          <w:sz w:val="32"/>
+        </w:rPr>
+      </w:pPr>
+      <w:r>
+        <w:rPr>
+          <w:b/>
+          <w:i/>
+          <w:sz w:val="24"/>
           <w:u w:val="single"/>
         </w:rPr>
-      </w:pPr>
-    </w:p>
-    <w:p>
-      <w:pPr>
-        <w:pStyle w:val="Ttulo1"/>
-      </w:pPr>
-      <w:r>
-        <w:t>CLASE: Elementos HTML</w:t>
-      </w:r>
-    </w:p>
-    <w:p>
-      <w:pPr>
-        <w:rPr>
-          <w:b/>
-          <w:sz w:val="32"/>
+        <w:t>Ejemplo</w:t>
+      </w:r>
+      <w:r>
+        <w:rPr>
+          <w:b/>
+          <w:i/>
+          <w:sz w:val="24"/>
           <w:u w:val="single"/>
         </w:rPr>
-      </w:pPr>
+        <w:t>:</w:t>
+      </w:r>
+    </w:p>
+    <w:p>
+      <w:pPr>
+        <w:rPr>
+          <w:b/>
+          <w:sz w:val="32"/>
+        </w:rPr>
+      </w:pPr>
+      <w:r>
+        <w:rPr>
+          <w:b/>
+          <w:sz w:val="32"/>
+        </w:rPr>
+        <w:t xml:space="preserve">&lt;h1&gt;Hellou </w:t>
+      </w:r>
+      <w:r>
+        <w:rPr>
+          <w:b/>
+          <w:sz w:val="32"/>
+        </w:rPr>
+        <w:t>World&lt;/h1&gt;</w:t>
+      </w:r>
+    </w:p>
+    <w:p>
+      <w:pPr>
+        <w:rPr>
+          <w:sz w:val="24"/>
+        </w:rPr>
+      </w:pPr>
+      <w:r>
+        <w:rPr>
+          <w:sz w:val="24"/>
+        </w:rPr>
+        <w:t>El ejemplo anterior corresponde a un elemento HMTL.</w:t>
+      </w:r>
     </w:p>
     <w:p>
       <w:pPr>
         <w:pStyle w:val="Ttulo2"/>
       </w:pPr>
       <w:r>
-        <w:t>Etiquetas de Apertura y de cierre</w:t>
-      </w:r>
-    </w:p>
-    <w:p>
-      <w:pPr>
-        <w:jc w:val="center"/>
-        <w:rPr>
-          <w:b/>
-          <w:sz w:val="32"/>
-          <w:u w:val="single"/>
-        </w:rPr>
-      </w:pPr>
-    </w:p>
-    <w:p>
-      <w:pPr>
-        <w:rPr>
-          <w:b/>
-          <w:sz w:val="32"/>
-        </w:rPr>
-      </w:pPr>
-      <w:r>
-        <w:rPr>
-          <w:b/>
-          <w:sz w:val="32"/>
+        <w:t>Etiquetas</w:t>
+      </w:r>
+      <w:r>
+        <w:t xml:space="preserve"> de (Apertura /</w:t>
+      </w:r>
+      <w:r>
+        <w:t xml:space="preserve"> cierre</w:t>
+      </w:r>
+      <w:r>
+        <w:t>)</w:t>
+      </w:r>
+    </w:p>
+    <w:p>
+      <w:pPr>
+        <w:rPr>
+          <w:sz w:val="24"/>
+        </w:rPr>
+      </w:pPr>
+      <w:r>
+        <w:rPr>
+          <w:sz w:val="24"/>
+        </w:rPr>
+        <w:t xml:space="preserve">Los elementos poseen </w:t>
+      </w:r>
+      <w:r>
+        <w:rPr>
+          <w:sz w:val="24"/>
+        </w:rPr>
+        <w:t xml:space="preserve">una </w:t>
+      </w:r>
+      <w:r>
+        <w:rPr>
+          <w:b/>
+          <w:sz w:val="24"/>
+        </w:rPr>
+        <w:t xml:space="preserve">etiqueta </w:t>
+      </w:r>
+      <w:r>
+        <w:rPr>
+          <w:sz w:val="24"/>
+        </w:rPr>
+        <w:t>de apertura y de cierre.</w:t>
+      </w:r>
+    </w:p>
+    <w:p>
+      <w:pPr>
+        <w:pStyle w:val="Ttulo2"/>
+      </w:pPr>
+      <w:r>
+        <w:t>Aspecto de las Etiquetas</w:t>
+      </w:r>
+      <w:r>
+        <w:t>:</w:t>
+      </w:r>
+    </w:p>
+    <w:p>
+      <w:pPr>
+        <w:pStyle w:val="Ttulo3"/>
+        <w:rPr>
+          <w:b w:val="0"/>
+          <w:color w:val="000000" w:themeColor="text1"/>
+        </w:rPr>
+      </w:pPr>
+      <w:r>
+        <w:rPr>
+          <w:b w:val="0"/>
+          <w:color w:val="000000" w:themeColor="text1"/>
         </w:rPr>
         <w:t>Etiquetas de Apertura</w:t>
       </w:r>
+      <w:r>
+        <w:rPr>
+          <w:b w:val="0"/>
+          <w:color w:val="000000" w:themeColor="text1"/>
+        </w:rPr>
+        <w:t>:</w:t>
+      </w:r>
     </w:p>
     <w:p>
       <w:pPr>
@@ -131,18 +256,26 @@
     </w:p>
     <w:p>
       <w:pPr>
-        <w:rPr>
-          <w:b/>
-          <w:sz w:val="32"/>
-        </w:rPr>
-      </w:pPr>
-      <w:r>
-        <w:rPr>
-          <w:b/>
-          <w:sz w:val="32"/>
+        <w:pStyle w:val="Ttulo3"/>
+        <w:rPr>
+          <w:b w:val="0"/>
+          <w:color w:val="000000" w:themeColor="text1"/>
+        </w:rPr>
+      </w:pPr>
+      <w:r>
+        <w:rPr>
+          <w:b w:val="0"/>
+          <w:color w:val="000000" w:themeColor="text1"/>
         </w:rPr>
         <w:t>Etiquetas de cierre</w:t>
       </w:r>
+      <w:r>
+        <w:rPr>
+          <w:b w:val="0"/>
+          <w:color w:val="000000" w:themeColor="text1"/>
+        </w:rPr>
+        <w:t>:</w:t>
+      </w:r>
     </w:p>
     <w:p>
       <w:pPr>
@@ -161,16 +294,14 @@
     </w:p>
     <w:p>
       <w:pPr>
-        <w:rPr>
-          <w:sz w:val="32"/>
-        </w:rPr>
-      </w:pPr>
-      <w:r>
-        <w:rPr>
-          <w:sz w:val="32"/>
-        </w:rPr>
+        <w:pStyle w:val="Ttulo4"/>
+      </w:pPr>
+      <w:r>
         <w:t>Ejemplo</w:t>
       </w:r>
+      <w:r>
+        <w:t>:</w:t>
+      </w:r>
     </w:p>
     <w:p>
       <w:pPr>
@@ -200,6 +331,79 @@
           <w:b/>
           <w:sz w:val="32"/>
         </w:rPr>
+        <w:t xml:space="preserve"> World&lt;/h1&gt;</w:t>
+      </w:r>
+    </w:p>
+    <w:p>
+      <w:pPr>
+        <w:rPr>
+          <w:sz w:val="24"/>
+        </w:rPr>
+      </w:pPr>
+      <w:r>
+        <w:rPr>
+          <w:sz w:val="24"/>
+        </w:rPr>
+        <w:t>En el caso anterior “</w:t>
+      </w:r>
+      <w:proofErr w:type="spellStart"/>
+      <w:r>
+        <w:rPr>
+          <w:sz w:val="24"/>
+        </w:rPr>
+        <w:t>Hellou</w:t>
+      </w:r>
+      <w:proofErr w:type="spellEnd"/>
+      <w:r>
+        <w:rPr>
+          <w:sz w:val="24"/>
+        </w:rPr>
+        <w:t xml:space="preserve"> World</w:t>
+      </w:r>
+      <w:r>
+        <w:rPr>
+          <w:sz w:val="24"/>
+        </w:rPr>
+        <w:t>”</w:t>
+      </w:r>
+    </w:p>
+    <w:p>
+      <w:pPr>
+        <w:rPr>
+          <w:b/>
+          <w:sz w:val="32"/>
+        </w:rPr>
+      </w:pPr>
+    </w:p>
+    <w:p>
+      <w:pPr>
+        <w:pStyle w:val="Ttulo2"/>
+      </w:pPr>
+      <w:r>
+        <w:t>Actualización de Resumen o estudio Diario en la “consola”</w:t>
+      </w:r>
+    </w:p>
+    <w:p>
+      <w:pPr>
+        <w:rPr>
+          <w:b/>
+          <w:sz w:val="32"/>
+        </w:rPr>
+      </w:pPr>
+      <w:proofErr w:type="spellStart"/>
+      <w:r>
+        <w:rPr>
+          <w:b/>
+          <w:sz w:val="32"/>
+        </w:rPr>
+        <w:t>git</w:t>
+      </w:r>
+      <w:proofErr w:type="spellEnd"/>
+      <w:r>
+        <w:rPr>
+          <w:b/>
+          <w:sz w:val="32"/>
+        </w:rPr>
         <w:t xml:space="preserve"> </w:t>
       </w:r>
       <w:proofErr w:type="spellStart"/>
@@ -208,7 +412,7 @@
           <w:b/>
           <w:sz w:val="32"/>
         </w:rPr>
-        <w:t>World</w:t>
+        <w:t>add</w:t>
       </w:r>
       <w:proofErr w:type="spellEnd"/>
       <w:r>
@@ -216,16 +420,8 @@
           <w:b/>
           <w:sz w:val="32"/>
         </w:rPr>
-        <w:t>&lt;/h1&gt;</w:t>
-      </w:r>
-    </w:p>
-    <w:p>
-      <w:pPr>
-        <w:rPr>
-          <w:b/>
-          <w:sz w:val="32"/>
-        </w:rPr>
-      </w:pPr>
+        <w:t xml:space="preserve"> .      //Este comando se aplica para añadir una actualización de mi repositorio (estudios).</w:t>
+      </w:r>
     </w:p>
     <w:p>
       <w:pPr>
@@ -236,38 +432,6 @@
       </w:pPr>
       <w:bookmarkStart w:id="0" w:name="_GoBack"/>
       <w:bookmarkEnd w:id="0"/>
-    </w:p>
-    <w:p>
-      <w:pPr>
-        <w:rPr>
-          <w:b/>
-          <w:sz w:val="32"/>
-        </w:rPr>
-      </w:pPr>
-    </w:p>
-    <w:p>
-      <w:pPr>
-        <w:rPr>
-          <w:b/>
-          <w:sz w:val="32"/>
-        </w:rPr>
-      </w:pPr>
-    </w:p>
-    <w:p>
-      <w:pPr>
-        <w:rPr>
-          <w:b/>
-          <w:sz w:val="32"/>
-        </w:rPr>
-      </w:pPr>
-    </w:p>
-    <w:p>
-      <w:pPr>
-        <w:rPr>
-          <w:b/>
-          <w:sz w:val="32"/>
-        </w:rPr>
-      </w:pPr>
     </w:p>
     <w:p>
       <w:pPr>
@@ -285,6 +449,56 @@
     </w:sectPr>
   </w:body>
 </w:document>
+</file>
+
+<file path=word/endnotes.xml><?xml version="1.0" encoding="utf-8"?>
+<w:endnotes xmlns:wpc="http://schemas.microsoft.com/office/word/2010/wordprocessingCanvas" xmlns:mc="http://schemas.openxmlformats.org/markup-compatibility/2006" xmlns:o="urn:schemas-microsoft-com:office:office" xmlns:r="http://schemas.openxmlformats.org/officeDocument/2006/relationships" xmlns:m="http://schemas.openxmlformats.org/officeDocument/2006/math" xmlns:v="urn:schemas-microsoft-com:vml" xmlns:wp14="http://schemas.microsoft.com/office/word/2010/wordprocessingDrawing" xmlns:wp="http://schemas.openxmlformats.org/drawingml/2006/wordprocessingDrawing" xmlns:w10="urn:schemas-microsoft-com:office:word" xmlns:w="http://schemas.openxmlformats.org/wordprocessingml/2006/main" xmlns:w14="http://schemas.microsoft.com/office/word/2010/wordml" xmlns:wpg="http://schemas.microsoft.com/office/word/2010/wordprocessingGroup" xmlns:wpi="http://schemas.microsoft.com/office/word/2010/wordprocessingInk" xmlns:wne="http://schemas.microsoft.com/office/word/2006/wordml" xmlns:wps="http://schemas.microsoft.com/office/word/2010/wordprocessingShape" mc:Ignorable="w14 wp14">
+  <w:endnote w:type="separator" w:id="-1">
+    <w:p>
+      <w:pPr>
+        <w:spacing w:after="0" w:line="240" w:lineRule="auto"/>
+      </w:pPr>
+      <w:r>
+        <w:separator/>
+      </w:r>
+    </w:p>
+  </w:endnote>
+  <w:endnote w:type="continuationSeparator" w:id="0">
+    <w:p>
+      <w:pPr>
+        <w:spacing w:after="0" w:line="240" w:lineRule="auto"/>
+      </w:pPr>
+      <w:r>
+        <w:continuationSeparator/>
+      </w:r>
+    </w:p>
+  </w:endnote>
+</w:endnotes>
+</file>
+
+<file path=word/footnotes.xml><?xml version="1.0" encoding="utf-8"?>
+<w:footnotes xmlns:wpc="http://schemas.microsoft.com/office/word/2010/wordprocessingCanvas" xmlns:mc="http://schemas.openxmlformats.org/markup-compatibility/2006" xmlns:o="urn:schemas-microsoft-com:office:office" xmlns:r="http://schemas.openxmlformats.org/officeDocument/2006/relationships" xmlns:m="http://schemas.openxmlformats.org/officeDocument/2006/math" xmlns:v="urn:schemas-microsoft-com:vml" xmlns:wp14="http://schemas.microsoft.com/office/word/2010/wordprocessingDrawing" xmlns:wp="http://schemas.openxmlformats.org/drawingml/2006/wordprocessingDrawing" xmlns:w10="urn:schemas-microsoft-com:office:word" xmlns:w="http://schemas.openxmlformats.org/wordprocessingml/2006/main" xmlns:w14="http://schemas.microsoft.com/office/word/2010/wordml" xmlns:wpg="http://schemas.microsoft.com/office/word/2010/wordprocessingGroup" xmlns:wpi="http://schemas.microsoft.com/office/word/2010/wordprocessingInk" xmlns:wne="http://schemas.microsoft.com/office/word/2006/wordml" xmlns:wps="http://schemas.microsoft.com/office/word/2010/wordprocessingShape" mc:Ignorable="w14 wp14">
+  <w:footnote w:type="separator" w:id="-1">
+    <w:p>
+      <w:pPr>
+        <w:spacing w:after="0" w:line="240" w:lineRule="auto"/>
+      </w:pPr>
+      <w:r>
+        <w:separator/>
+      </w:r>
+    </w:p>
+  </w:footnote>
+  <w:footnote w:type="continuationSeparator" w:id="0">
+    <w:p>
+      <w:pPr>
+        <w:spacing w:after="0" w:line="240" w:lineRule="auto"/>
+      </w:pPr>
+      <w:r>
+        <w:continuationSeparator/>
+      </w:r>
+    </w:p>
+  </w:footnote>
+</w:footnotes>
 </file>
 
 <file path=word/styles.xml><?xml version="1.0" encoding="utf-8"?>
@@ -494,6 +708,52 @@
       <w:szCs w:val="26"/>
     </w:rPr>
   </w:style>
+  <w:style w:type="paragraph" w:styleId="Ttulo3">
+    <w:name w:val="heading 3"/>
+    <w:basedOn w:val="Normal"/>
+    <w:next w:val="Normal"/>
+    <w:link w:val="Ttulo3Car"/>
+    <w:uiPriority w:val="9"/>
+    <w:unhideWhenUsed/>
+    <w:qFormat/>
+    <w:rsid w:val="009A452D"/>
+    <w:pPr>
+      <w:keepNext/>
+      <w:keepLines/>
+      <w:spacing w:before="200" w:after="0"/>
+      <w:outlineLvl w:val="2"/>
+    </w:pPr>
+    <w:rPr>
+      <w:rFonts w:asciiTheme="majorHAnsi" w:eastAsiaTheme="majorEastAsia" w:hAnsiTheme="majorHAnsi" w:cstheme="majorBidi"/>
+      <w:b/>
+      <w:bCs/>
+      <w:color w:val="4F81BD" w:themeColor="accent1"/>
+    </w:rPr>
+  </w:style>
+  <w:style w:type="paragraph" w:styleId="Ttulo4">
+    <w:name w:val="heading 4"/>
+    <w:basedOn w:val="Normal"/>
+    <w:next w:val="Normal"/>
+    <w:link w:val="Ttulo4Car"/>
+    <w:uiPriority w:val="9"/>
+    <w:unhideWhenUsed/>
+    <w:qFormat/>
+    <w:rsid w:val="0035106A"/>
+    <w:pPr>
+      <w:keepNext/>
+      <w:keepLines/>
+      <w:spacing w:before="200" w:after="0"/>
+      <w:outlineLvl w:val="3"/>
+    </w:pPr>
+    <w:rPr>
+      <w:rFonts w:asciiTheme="majorHAnsi" w:eastAsiaTheme="majorEastAsia" w:hAnsiTheme="majorHAnsi" w:cstheme="majorBidi"/>
+      <w:b/>
+      <w:bCs/>
+      <w:i/>
+      <w:iCs/>
+      <w:color w:val="4F81BD" w:themeColor="accent1"/>
+    </w:rPr>
+  </w:style>
   <w:style w:type="character" w:default="1" w:styleId="Fuentedeprrafopredeter">
     <w:name w:val="Default Paragraph Font"/>
     <w:uiPriority w:val="1"/>
@@ -561,6 +821,87 @@
       <w:color w:val="4F81BD" w:themeColor="accent1"/>
       <w:sz w:val="26"/>
       <w:szCs w:val="26"/>
+    </w:rPr>
+  </w:style>
+  <w:style w:type="paragraph" w:styleId="Sinespaciado">
+    <w:name w:val="No Spacing"/>
+    <w:uiPriority w:val="1"/>
+    <w:qFormat/>
+    <w:rsid w:val="00725E21"/>
+    <w:pPr>
+      <w:spacing w:after="0" w:line="240" w:lineRule="auto"/>
+    </w:pPr>
+  </w:style>
+  <w:style w:type="paragraph" w:styleId="Encabezado">
+    <w:name w:val="header"/>
+    <w:basedOn w:val="Normal"/>
+    <w:link w:val="EncabezadoCar"/>
+    <w:uiPriority w:val="99"/>
+    <w:unhideWhenUsed/>
+    <w:rsid w:val="00362935"/>
+    <w:pPr>
+      <w:tabs>
+        <w:tab w:val="center" w:pos="4419"/>
+        <w:tab w:val="right" w:pos="8838"/>
+      </w:tabs>
+      <w:spacing w:after="0" w:line="240" w:lineRule="auto"/>
+    </w:pPr>
+  </w:style>
+  <w:style w:type="character" w:customStyle="1" w:styleId="EncabezadoCar">
+    <w:name w:val="Encabezado Car"/>
+    <w:basedOn w:val="Fuentedeprrafopredeter"/>
+    <w:link w:val="Encabezado"/>
+    <w:uiPriority w:val="99"/>
+    <w:rsid w:val="00362935"/>
+  </w:style>
+  <w:style w:type="paragraph" w:styleId="Piedepgina">
+    <w:name w:val="footer"/>
+    <w:basedOn w:val="Normal"/>
+    <w:link w:val="PiedepginaCar"/>
+    <w:uiPriority w:val="99"/>
+    <w:unhideWhenUsed/>
+    <w:rsid w:val="00362935"/>
+    <w:pPr>
+      <w:tabs>
+        <w:tab w:val="center" w:pos="4419"/>
+        <w:tab w:val="right" w:pos="8838"/>
+      </w:tabs>
+      <w:spacing w:after="0" w:line="240" w:lineRule="auto"/>
+    </w:pPr>
+  </w:style>
+  <w:style w:type="character" w:customStyle="1" w:styleId="PiedepginaCar">
+    <w:name w:val="Pie de página Car"/>
+    <w:basedOn w:val="Fuentedeprrafopredeter"/>
+    <w:link w:val="Piedepgina"/>
+    <w:uiPriority w:val="99"/>
+    <w:rsid w:val="00362935"/>
+  </w:style>
+  <w:style w:type="character" w:customStyle="1" w:styleId="Ttulo3Car">
+    <w:name w:val="Título 3 Car"/>
+    <w:basedOn w:val="Fuentedeprrafopredeter"/>
+    <w:link w:val="Ttulo3"/>
+    <w:uiPriority w:val="9"/>
+    <w:rsid w:val="009A452D"/>
+    <w:rPr>
+      <w:rFonts w:asciiTheme="majorHAnsi" w:eastAsiaTheme="majorEastAsia" w:hAnsiTheme="majorHAnsi" w:cstheme="majorBidi"/>
+      <w:b/>
+      <w:bCs/>
+      <w:color w:val="4F81BD" w:themeColor="accent1"/>
+    </w:rPr>
+  </w:style>
+  <w:style w:type="character" w:customStyle="1" w:styleId="Ttulo4Car">
+    <w:name w:val="Título 4 Car"/>
+    <w:basedOn w:val="Fuentedeprrafopredeter"/>
+    <w:link w:val="Ttulo4"/>
+    <w:uiPriority w:val="9"/>
+    <w:rsid w:val="0035106A"/>
+    <w:rPr>
+      <w:rFonts w:asciiTheme="majorHAnsi" w:eastAsiaTheme="majorEastAsia" w:hAnsiTheme="majorHAnsi" w:cstheme="majorBidi"/>
+      <w:b/>
+      <w:bCs/>
+      <w:i/>
+      <w:iCs/>
+      <w:color w:val="4F81BD" w:themeColor="accent1"/>
     </w:rPr>
   </w:style>
 </w:styles>
@@ -773,6 +1114,52 @@
       <w:szCs w:val="26"/>
     </w:rPr>
   </w:style>
+  <w:style w:type="paragraph" w:styleId="Ttulo3">
+    <w:name w:val="heading 3"/>
+    <w:basedOn w:val="Normal"/>
+    <w:next w:val="Normal"/>
+    <w:link w:val="Ttulo3Car"/>
+    <w:uiPriority w:val="9"/>
+    <w:unhideWhenUsed/>
+    <w:qFormat/>
+    <w:rsid w:val="009A452D"/>
+    <w:pPr>
+      <w:keepNext/>
+      <w:keepLines/>
+      <w:spacing w:before="200" w:after="0"/>
+      <w:outlineLvl w:val="2"/>
+    </w:pPr>
+    <w:rPr>
+      <w:rFonts w:asciiTheme="majorHAnsi" w:eastAsiaTheme="majorEastAsia" w:hAnsiTheme="majorHAnsi" w:cstheme="majorBidi"/>
+      <w:b/>
+      <w:bCs/>
+      <w:color w:val="4F81BD" w:themeColor="accent1"/>
+    </w:rPr>
+  </w:style>
+  <w:style w:type="paragraph" w:styleId="Ttulo4">
+    <w:name w:val="heading 4"/>
+    <w:basedOn w:val="Normal"/>
+    <w:next w:val="Normal"/>
+    <w:link w:val="Ttulo4Car"/>
+    <w:uiPriority w:val="9"/>
+    <w:unhideWhenUsed/>
+    <w:qFormat/>
+    <w:rsid w:val="0035106A"/>
+    <w:pPr>
+      <w:keepNext/>
+      <w:keepLines/>
+      <w:spacing w:before="200" w:after="0"/>
+      <w:outlineLvl w:val="3"/>
+    </w:pPr>
+    <w:rPr>
+      <w:rFonts w:asciiTheme="majorHAnsi" w:eastAsiaTheme="majorEastAsia" w:hAnsiTheme="majorHAnsi" w:cstheme="majorBidi"/>
+      <w:b/>
+      <w:bCs/>
+      <w:i/>
+      <w:iCs/>
+      <w:color w:val="4F81BD" w:themeColor="accent1"/>
+    </w:rPr>
+  </w:style>
   <w:style w:type="character" w:default="1" w:styleId="Fuentedeprrafopredeter">
     <w:name w:val="Default Paragraph Font"/>
     <w:uiPriority w:val="1"/>
@@ -840,6 +1227,87 @@
       <w:color w:val="4F81BD" w:themeColor="accent1"/>
       <w:sz w:val="26"/>
       <w:szCs w:val="26"/>
+    </w:rPr>
+  </w:style>
+  <w:style w:type="paragraph" w:styleId="Sinespaciado">
+    <w:name w:val="No Spacing"/>
+    <w:uiPriority w:val="1"/>
+    <w:qFormat/>
+    <w:rsid w:val="00725E21"/>
+    <w:pPr>
+      <w:spacing w:after="0" w:line="240" w:lineRule="auto"/>
+    </w:pPr>
+  </w:style>
+  <w:style w:type="paragraph" w:styleId="Encabezado">
+    <w:name w:val="header"/>
+    <w:basedOn w:val="Normal"/>
+    <w:link w:val="EncabezadoCar"/>
+    <w:uiPriority w:val="99"/>
+    <w:unhideWhenUsed/>
+    <w:rsid w:val="00362935"/>
+    <w:pPr>
+      <w:tabs>
+        <w:tab w:val="center" w:pos="4419"/>
+        <w:tab w:val="right" w:pos="8838"/>
+      </w:tabs>
+      <w:spacing w:after="0" w:line="240" w:lineRule="auto"/>
+    </w:pPr>
+  </w:style>
+  <w:style w:type="character" w:customStyle="1" w:styleId="EncabezadoCar">
+    <w:name w:val="Encabezado Car"/>
+    <w:basedOn w:val="Fuentedeprrafopredeter"/>
+    <w:link w:val="Encabezado"/>
+    <w:uiPriority w:val="99"/>
+    <w:rsid w:val="00362935"/>
+  </w:style>
+  <w:style w:type="paragraph" w:styleId="Piedepgina">
+    <w:name w:val="footer"/>
+    <w:basedOn w:val="Normal"/>
+    <w:link w:val="PiedepginaCar"/>
+    <w:uiPriority w:val="99"/>
+    <w:unhideWhenUsed/>
+    <w:rsid w:val="00362935"/>
+    <w:pPr>
+      <w:tabs>
+        <w:tab w:val="center" w:pos="4419"/>
+        <w:tab w:val="right" w:pos="8838"/>
+      </w:tabs>
+      <w:spacing w:after="0" w:line="240" w:lineRule="auto"/>
+    </w:pPr>
+  </w:style>
+  <w:style w:type="character" w:customStyle="1" w:styleId="PiedepginaCar">
+    <w:name w:val="Pie de página Car"/>
+    <w:basedOn w:val="Fuentedeprrafopredeter"/>
+    <w:link w:val="Piedepgina"/>
+    <w:uiPriority w:val="99"/>
+    <w:rsid w:val="00362935"/>
+  </w:style>
+  <w:style w:type="character" w:customStyle="1" w:styleId="Ttulo3Car">
+    <w:name w:val="Título 3 Car"/>
+    <w:basedOn w:val="Fuentedeprrafopredeter"/>
+    <w:link w:val="Ttulo3"/>
+    <w:uiPriority w:val="9"/>
+    <w:rsid w:val="009A452D"/>
+    <w:rPr>
+      <w:rFonts w:asciiTheme="majorHAnsi" w:eastAsiaTheme="majorEastAsia" w:hAnsiTheme="majorHAnsi" w:cstheme="majorBidi"/>
+      <w:b/>
+      <w:bCs/>
+      <w:color w:val="4F81BD" w:themeColor="accent1"/>
+    </w:rPr>
+  </w:style>
+  <w:style w:type="character" w:customStyle="1" w:styleId="Ttulo4Car">
+    <w:name w:val="Título 4 Car"/>
+    <w:basedOn w:val="Fuentedeprrafopredeter"/>
+    <w:link w:val="Ttulo4"/>
+    <w:uiPriority w:val="9"/>
+    <w:rsid w:val="0035106A"/>
+    <w:rPr>
+      <w:rFonts w:asciiTheme="majorHAnsi" w:eastAsiaTheme="majorEastAsia" w:hAnsiTheme="majorHAnsi" w:cstheme="majorBidi"/>
+      <w:b/>
+      <w:bCs/>
+      <w:i/>
+      <w:iCs/>
+      <w:color w:val="4F81BD" w:themeColor="accent1"/>
     </w:rPr>
   </w:style>
 </w:styles>

</xml_diff>

<commit_message>
Actualización de estudios de Responsive-Web-Design
</commit_message>
<xml_diff>
--- a/Responsive-Web-Design.docx
+++ b/Responsive-Web-Design.docx
@@ -10,12 +10,28 @@
           <w:shd w:val="clear" w:color="auto" w:fill="FAFBFC"/>
         </w:rPr>
       </w:pPr>
+      <w:proofErr w:type="spellStart"/>
       <w:r>
         <w:rPr>
           <w:shd w:val="clear" w:color="auto" w:fill="FAFBFC"/>
         </w:rPr>
-        <w:t>Responsive-Web-Design</w:t>
-      </w:r>
+        <w:t>Responsive</w:t>
+      </w:r>
+      <w:proofErr w:type="spellEnd"/>
+      <w:r>
+        <w:rPr>
+          <w:shd w:val="clear" w:color="auto" w:fill="FAFBFC"/>
+        </w:rPr>
+        <w:t>-Web-</w:t>
+      </w:r>
+      <w:proofErr w:type="spellStart"/>
+      <w:r>
+        <w:rPr>
+          <w:shd w:val="clear" w:color="auto" w:fill="FAFBFC"/>
+        </w:rPr>
+        <w:t>Design</w:t>
+      </w:r>
+      <w:proofErr w:type="spellEnd"/>
     </w:p>
     <w:p>
       <w:pPr>
@@ -63,9 +79,11 @@
       <w:pPr>
         <w:jc w:val="center"/>
         <w:rPr>
+          <w:rFonts w:ascii="Segoe UI" w:hAnsi="Segoe UI" w:cs="Segoe UI"/>
           <w:b/>
-          <w:sz w:val="32"/>
-          <w:u w:val="single"/>
+          <w:bCs/>
+          <w:szCs w:val="30"/>
+          <w:shd w:val="clear" w:color="auto" w:fill="FAFBFC"/>
         </w:rPr>
       </w:pPr>
     </w:p>
@@ -109,338 +127,1529 @@
           <w:sz w:val="24"/>
           <w:u w:val="single"/>
         </w:rPr>
+        <w:t>Ejemplo:</w:t>
+      </w:r>
+    </w:p>
+    <w:p>
+      <w:pPr>
+        <w:rPr>
+          <w:b/>
+          <w:sz w:val="32"/>
+        </w:rPr>
+      </w:pPr>
+      <w:r>
+        <w:rPr>
+          <w:b/>
+          <w:sz w:val="32"/>
+        </w:rPr>
+        <w:t xml:space="preserve">&lt;h1&gt;Hellou </w:t>
+      </w:r>
+      <w:r>
+        <w:rPr>
+          <w:b/>
+          <w:sz w:val="32"/>
+        </w:rPr>
+        <w:t>World&lt;/h1&gt;</w:t>
+      </w:r>
+    </w:p>
+    <w:p>
+      <w:pPr>
+        <w:rPr>
+          <w:sz w:val="24"/>
+        </w:rPr>
+      </w:pPr>
+      <w:r>
+        <w:rPr>
+          <w:sz w:val="24"/>
+        </w:rPr>
+        <w:t>El ejemplo anterior corresponde a un elemento HMTL.</w:t>
+      </w:r>
+    </w:p>
+    <w:p>
+      <w:pPr>
+        <w:pStyle w:val="Ttulo2"/>
+      </w:pPr>
+      <w:r>
+        <w:t>Etiquetas</w:t>
+      </w:r>
+      <w:r>
+        <w:t xml:space="preserve"> de (Apertura /</w:t>
+      </w:r>
+      <w:r>
+        <w:t xml:space="preserve"> cierre</w:t>
+      </w:r>
+      <w:r>
+        <w:t>)</w:t>
+      </w:r>
+    </w:p>
+    <w:p>
+      <w:pPr>
+        <w:rPr>
+          <w:sz w:val="24"/>
+        </w:rPr>
+      </w:pPr>
+      <w:r>
+        <w:rPr>
+          <w:sz w:val="24"/>
+        </w:rPr>
+        <w:t xml:space="preserve">Los elementos poseen </w:t>
+      </w:r>
+      <w:r>
+        <w:rPr>
+          <w:sz w:val="24"/>
+        </w:rPr>
+        <w:t xml:space="preserve">una </w:t>
+      </w:r>
+      <w:r>
+        <w:rPr>
+          <w:b/>
+          <w:sz w:val="24"/>
+        </w:rPr>
+        <w:t xml:space="preserve">etiqueta </w:t>
+      </w:r>
+      <w:r>
+        <w:rPr>
+          <w:sz w:val="24"/>
+        </w:rPr>
+        <w:t>de apertura y de cierre.</w:t>
+      </w:r>
+    </w:p>
+    <w:p>
+      <w:pPr>
+        <w:pStyle w:val="Ttulo2"/>
+      </w:pPr>
+      <w:r>
+        <w:t>Aspecto de las Etiquetas:</w:t>
+      </w:r>
+    </w:p>
+    <w:p>
+      <w:pPr>
+        <w:pStyle w:val="Ttulo3"/>
+        <w:rPr>
+          <w:b w:val="0"/>
+          <w:color w:val="000000" w:themeColor="text1"/>
+        </w:rPr>
+      </w:pPr>
+      <w:r>
+        <w:rPr>
+          <w:b w:val="0"/>
+          <w:color w:val="000000" w:themeColor="text1"/>
+        </w:rPr>
+        <w:t>Etiquetas de Apertura</w:t>
+      </w:r>
+      <w:r>
+        <w:rPr>
+          <w:b w:val="0"/>
+          <w:color w:val="000000" w:themeColor="text1"/>
+        </w:rPr>
+        <w:t>:</w:t>
+      </w:r>
+    </w:p>
+    <w:p>
+      <w:pPr>
+        <w:rPr>
+          <w:b/>
+          <w:sz w:val="32"/>
+        </w:rPr>
+      </w:pPr>
+      <w:r>
+        <w:rPr>
+          <w:b/>
+          <w:sz w:val="32"/>
+        </w:rPr>
+        <w:t>&lt;h1&gt;</w:t>
+      </w:r>
+    </w:p>
+    <w:p>
+      <w:pPr>
+        <w:pStyle w:val="Ttulo3"/>
+        <w:rPr>
+          <w:b w:val="0"/>
+          <w:color w:val="000000" w:themeColor="text1"/>
+        </w:rPr>
+      </w:pPr>
+      <w:r>
+        <w:rPr>
+          <w:b w:val="0"/>
+          <w:color w:val="000000" w:themeColor="text1"/>
+        </w:rPr>
+        <w:t>Etiquetas de cierre</w:t>
+      </w:r>
+      <w:r>
+        <w:rPr>
+          <w:b w:val="0"/>
+          <w:color w:val="000000" w:themeColor="text1"/>
+        </w:rPr>
+        <w:t>:</w:t>
+      </w:r>
+    </w:p>
+    <w:p>
+      <w:pPr>
+        <w:rPr>
+          <w:b/>
+          <w:sz w:val="32"/>
+        </w:rPr>
+      </w:pPr>
+      <w:r>
+        <w:rPr>
+          <w:b/>
+          <w:sz w:val="32"/>
+        </w:rPr>
+        <w:t>&lt;/h1&gt;</w:t>
+      </w:r>
+    </w:p>
+    <w:p>
+      <w:pPr>
+        <w:pStyle w:val="Ttulo4"/>
+      </w:pPr>
+      <w:r>
         <w:t>Ejemplo</w:t>
       </w:r>
+      <w:r>
+        <w:t>:</w:t>
+      </w:r>
+    </w:p>
+    <w:p>
+      <w:pPr>
+        <w:rPr>
+          <w:b/>
+          <w:sz w:val="32"/>
+        </w:rPr>
+      </w:pPr>
+      <w:r>
+        <w:rPr>
+          <w:b/>
+          <w:sz w:val="32"/>
+        </w:rPr>
+        <w:t>&lt;h1&gt;</w:t>
+      </w:r>
+      <w:proofErr w:type="spellStart"/>
+      <w:r>
+        <w:rPr>
+          <w:b/>
+          <w:sz w:val="32"/>
+        </w:rPr>
+        <w:t>Hellou</w:t>
+      </w:r>
+      <w:proofErr w:type="spellEnd"/>
+      <w:r>
+        <w:rPr>
+          <w:b/>
+          <w:sz w:val="32"/>
+        </w:rPr>
+        <w:t xml:space="preserve"> </w:t>
+      </w:r>
+      <w:proofErr w:type="spellStart"/>
+      <w:r>
+        <w:rPr>
+          <w:b/>
+          <w:sz w:val="32"/>
+        </w:rPr>
+        <w:t>World</w:t>
+      </w:r>
+      <w:proofErr w:type="spellEnd"/>
+      <w:r>
+        <w:rPr>
+          <w:b/>
+          <w:sz w:val="32"/>
+        </w:rPr>
+        <w:t>&lt;/h1&gt;</w:t>
+      </w:r>
+    </w:p>
+    <w:p>
+      <w:pPr>
+        <w:rPr>
+          <w:sz w:val="24"/>
+        </w:rPr>
+      </w:pPr>
+      <w:r>
+        <w:rPr>
+          <w:sz w:val="24"/>
+        </w:rPr>
+        <w:t>En el caso anterior “</w:t>
+      </w:r>
+      <w:proofErr w:type="spellStart"/>
+      <w:r>
+        <w:rPr>
+          <w:sz w:val="24"/>
+        </w:rPr>
+        <w:t>Hellou</w:t>
+      </w:r>
+      <w:proofErr w:type="spellEnd"/>
+      <w:r>
+        <w:rPr>
+          <w:sz w:val="24"/>
+        </w:rPr>
+        <w:t xml:space="preserve"> </w:t>
+      </w:r>
+      <w:proofErr w:type="spellStart"/>
+      <w:r>
+        <w:rPr>
+          <w:sz w:val="24"/>
+        </w:rPr>
+        <w:t>World</w:t>
+      </w:r>
+      <w:proofErr w:type="spellEnd"/>
+      <w:r>
+        <w:rPr>
+          <w:sz w:val="24"/>
+        </w:rPr>
+        <w:t>”</w:t>
+      </w:r>
+    </w:p>
+    <w:p>
+      <w:pPr>
+        <w:rPr>
+          <w:sz w:val="24"/>
+        </w:rPr>
+      </w:pPr>
+    </w:p>
+    <w:p>
+      <w:pPr>
+        <w:pStyle w:val="Ttulo2"/>
+      </w:pPr>
+      <w:r>
+        <w:t>Título con el elemento h2</w:t>
+      </w:r>
+    </w:p>
+    <w:p>
+      <w:pPr>
+        <w:rPr>
+          <w:sz w:val="24"/>
+        </w:rPr>
+      </w:pPr>
+    </w:p>
+    <w:p>
+      <w:pPr>
+        <w:rPr>
+          <w:sz w:val="24"/>
+        </w:rPr>
+      </w:pPr>
+      <w:r>
+        <w:rPr>
+          <w:sz w:val="24"/>
+        </w:rPr>
+        <w:t xml:space="preserve">H2 es un elemento de encabezado de nivel 2  en la </w:t>
+      </w:r>
+      <w:r>
+        <w:rPr>
+          <w:sz w:val="24"/>
+        </w:rPr>
+        <w:t>página</w:t>
+      </w:r>
+      <w:r>
+        <w:rPr>
+          <w:sz w:val="24"/>
+        </w:rPr>
+        <w:t xml:space="preserve"> web el cual se utiliza como </w:t>
+      </w:r>
+      <w:r>
+        <w:rPr>
+          <w:sz w:val="24"/>
+        </w:rPr>
+        <w:t>subtítulo</w:t>
+      </w:r>
+      <w:r>
+        <w:rPr>
+          <w:sz w:val="24"/>
+        </w:rPr>
+        <w:t xml:space="preserve">. Mientras que el elemento h1 se usa como </w:t>
+      </w:r>
+      <w:r>
+        <w:rPr>
+          <w:sz w:val="24"/>
+        </w:rPr>
+        <w:t>título</w:t>
+      </w:r>
+      <w:r>
+        <w:rPr>
+          <w:sz w:val="24"/>
+        </w:rPr>
+        <w:t xml:space="preserve"> principal. </w:t>
+      </w:r>
+      <w:r>
+        <w:rPr>
+          <w:sz w:val="24"/>
+        </w:rPr>
+        <w:t>También</w:t>
+      </w:r>
+      <w:r>
+        <w:rPr>
+          <w:sz w:val="24"/>
+        </w:rPr>
+        <w:t xml:space="preserve"> existen los elementos h3, h4, h5, h6, los cuales constituyen diferentes niveles de </w:t>
+      </w:r>
+      <w:r>
+        <w:rPr>
+          <w:sz w:val="24"/>
+        </w:rPr>
+        <w:t>subtítulos</w:t>
+      </w:r>
+      <w:r>
+        <w:rPr>
+          <w:sz w:val="24"/>
+        </w:rPr>
+        <w:t xml:space="preserve"> dentro de la estructura HTML.</w:t>
+      </w:r>
+    </w:p>
+    <w:p>
+      <w:pPr>
+        <w:rPr>
+          <w:sz w:val="24"/>
+        </w:rPr>
+      </w:pPr>
+    </w:p>
+    <w:p>
+      <w:pPr>
+        <w:pStyle w:val="Ttulo2"/>
+        <w:rPr>
+          <w:sz w:val="24"/>
+        </w:rPr>
+      </w:pPr>
+      <w:r>
+        <w:lastRenderedPageBreak/>
+        <w:t>Informar con el elemento de párrafo</w:t>
+      </w:r>
+    </w:p>
+    <w:p>
+      <w:pPr>
+        <w:rPr>
+          <w:sz w:val="24"/>
+        </w:rPr>
+      </w:pPr>
+      <w:r>
+        <w:rPr>
+          <w:sz w:val="24"/>
+        </w:rPr>
+        <w:t>p es la abreviatura de "</w:t>
+      </w:r>
+      <w:r>
+        <w:rPr>
+          <w:sz w:val="24"/>
+        </w:rPr>
+        <w:t>párrafo</w:t>
+      </w:r>
+      <w:r>
+        <w:rPr>
+          <w:sz w:val="24"/>
+        </w:rPr>
+        <w:t xml:space="preserve">",  es un elemento de texto utilizado para </w:t>
+      </w:r>
+      <w:r>
+        <w:rPr>
+          <w:sz w:val="24"/>
+        </w:rPr>
+        <w:t>párrafos</w:t>
+      </w:r>
+      <w:r>
+        <w:rPr>
+          <w:sz w:val="24"/>
+        </w:rPr>
+        <w:t xml:space="preserve"> en las </w:t>
+      </w:r>
+      <w:r>
+        <w:rPr>
+          <w:sz w:val="24"/>
+        </w:rPr>
+        <w:t>páginas</w:t>
+      </w:r>
+      <w:r>
+        <w:rPr>
+          <w:sz w:val="24"/>
+        </w:rPr>
+        <w:t xml:space="preserve"> web.</w:t>
+      </w:r>
+    </w:p>
+    <w:p>
+      <w:pPr>
+        <w:rPr>
+          <w:sz w:val="24"/>
+        </w:rPr>
+      </w:pPr>
+      <w:r>
+        <w:rPr>
+          <w:b/>
+          <w:sz w:val="24"/>
+        </w:rPr>
+        <w:t>Ejemplo:</w:t>
+      </w:r>
+      <w:r>
+        <w:rPr>
+          <w:sz w:val="24"/>
+        </w:rPr>
+        <w:t xml:space="preserve"> &lt;p&gt;</w:t>
+      </w:r>
+      <w:proofErr w:type="spellStart"/>
+      <w:r>
+        <w:rPr>
+          <w:sz w:val="24"/>
+        </w:rPr>
+        <w:t>I´m</w:t>
+      </w:r>
+      <w:proofErr w:type="spellEnd"/>
+      <w:r>
+        <w:rPr>
+          <w:sz w:val="24"/>
+        </w:rPr>
+        <w:t xml:space="preserve"> a p </w:t>
+      </w:r>
+      <w:proofErr w:type="spellStart"/>
+      <w:r>
+        <w:rPr>
+          <w:sz w:val="24"/>
+        </w:rPr>
+        <w:t>tag</w:t>
+      </w:r>
+      <w:proofErr w:type="spellEnd"/>
+      <w:r>
+        <w:rPr>
+          <w:sz w:val="24"/>
+        </w:rPr>
+        <w:t>!&lt;/p&gt;</w:t>
+      </w:r>
+    </w:p>
+    <w:p>
+      <w:pPr>
+        <w:rPr>
+          <w:sz w:val="24"/>
+        </w:rPr>
+      </w:pPr>
+      <w:r>
+        <w:rPr>
+          <w:b/>
+          <w:sz w:val="24"/>
+        </w:rPr>
+        <w:t>Nota:</w:t>
+      </w:r>
+      <w:r>
+        <w:rPr>
+          <w:sz w:val="24"/>
+        </w:rPr>
+        <w:t xml:space="preserve"> como una norma, todas las etiquetas HTML se escriben en </w:t>
+      </w:r>
+      <w:r>
+        <w:rPr>
+          <w:sz w:val="24"/>
+        </w:rPr>
+        <w:t>minúsculas</w:t>
+      </w:r>
+      <w:r>
+        <w:rPr>
+          <w:sz w:val="24"/>
+        </w:rPr>
+        <w:t>, por ejemplo: &lt;p&gt; &lt;p/&gt; y no &lt;P&gt; &lt;/P&gt;.</w:t>
+      </w:r>
+    </w:p>
+    <w:p>
+      <w:pPr>
+        <w:pStyle w:val="Ttulo2"/>
+      </w:pPr>
+      <w:r>
+        <w:t>Rellenar</w:t>
+      </w:r>
+      <w:r>
+        <w:t xml:space="preserve"> el espacio en blanco con texto de marcador de posición</w:t>
+      </w:r>
+    </w:p>
+    <w:p/>
+    <w:p>
+      <w:r>
+        <w:t xml:space="preserve">LOREM IPSUM  </w:t>
+      </w:r>
+    </w:p>
+    <w:p>
+      <w:r>
+        <w:t xml:space="preserve">El texto </w:t>
+      </w:r>
+      <w:proofErr w:type="spellStart"/>
       <w:r>
         <w:rPr>
           <w:b/>
           <w:i/>
-          <w:sz w:val="24"/>
+        </w:rPr>
+        <w:t>lorem</w:t>
+      </w:r>
+      <w:proofErr w:type="spellEnd"/>
+      <w:r>
+        <w:rPr>
+          <w:b/>
+          <w:i/>
+        </w:rPr>
+        <w:t xml:space="preserve"> </w:t>
+      </w:r>
+      <w:proofErr w:type="spellStart"/>
+      <w:r>
+        <w:rPr>
+          <w:b/>
+          <w:i/>
+        </w:rPr>
+        <w:t>ipsum</w:t>
+      </w:r>
+      <w:proofErr w:type="spellEnd"/>
+      <w:r>
+        <w:rPr>
+          <w:b/>
+          <w:i/>
+        </w:rPr>
+        <w:t xml:space="preserve"> </w:t>
+      </w:r>
+      <w:r>
+        <w:t>es usado como texto de marcador de posición. El texto se extrajo de forma aleatoria de un pasaje famoso de Cicerón de la antigua Roma. Este texto ha sido utilizado desde el siglo XVI y la tradición continua.</w:t>
+      </w:r>
+    </w:p>
+    <w:p>
+      <w:r>
+        <w:rPr>
+          <w:b/>
+        </w:rPr>
+        <w:t>KITTY IPSUM TEXT</w:t>
+      </w:r>
+      <w:proofErr w:type="gramStart"/>
+      <w:r>
+        <w:rPr>
+          <w:b/>
+        </w:rPr>
+        <w:t>:</w:t>
+      </w:r>
+      <w:r>
+        <w:t xml:space="preserve"> </w:t>
+      </w:r>
+      <w:r>
+        <w:t xml:space="preserve"> “</w:t>
+      </w:r>
+      <w:proofErr w:type="spellStart"/>
+      <w:proofErr w:type="gramEnd"/>
+      <w:r>
+        <w:t>Kitty</w:t>
+      </w:r>
+      <w:proofErr w:type="spellEnd"/>
+      <w:r>
+        <w:t xml:space="preserve"> </w:t>
+      </w:r>
+      <w:proofErr w:type="spellStart"/>
+      <w:r>
+        <w:t>ipsum</w:t>
+      </w:r>
+      <w:proofErr w:type="spellEnd"/>
+      <w:r>
+        <w:t xml:space="preserve"> dolor </w:t>
+      </w:r>
+      <w:proofErr w:type="spellStart"/>
+      <w:r>
+        <w:t>sit</w:t>
+      </w:r>
+      <w:proofErr w:type="spellEnd"/>
+      <w:r>
+        <w:t xml:space="preserve"> </w:t>
+      </w:r>
+      <w:proofErr w:type="spellStart"/>
+      <w:r>
+        <w:t>amet</w:t>
+      </w:r>
+      <w:proofErr w:type="spellEnd"/>
+      <w:r>
+        <w:t xml:space="preserve">, </w:t>
+      </w:r>
+      <w:proofErr w:type="spellStart"/>
+      <w:r>
+        <w:t>shed</w:t>
+      </w:r>
+      <w:proofErr w:type="spellEnd"/>
+      <w:r>
+        <w:t xml:space="preserve"> </w:t>
+      </w:r>
+      <w:proofErr w:type="spellStart"/>
+      <w:r>
+        <w:t>everywhere</w:t>
+      </w:r>
+      <w:proofErr w:type="spellEnd"/>
+      <w:r>
+        <w:t xml:space="preserve"> </w:t>
+      </w:r>
+      <w:proofErr w:type="spellStart"/>
+      <w:r>
+        <w:t>shed</w:t>
+      </w:r>
+      <w:proofErr w:type="spellEnd"/>
+      <w:r>
+        <w:t xml:space="preserve"> </w:t>
+      </w:r>
+      <w:proofErr w:type="spellStart"/>
+      <w:r>
+        <w:t>everywhere</w:t>
+      </w:r>
+      <w:proofErr w:type="spellEnd"/>
+      <w:r>
+        <w:t xml:space="preserve"> </w:t>
+      </w:r>
+      <w:proofErr w:type="spellStart"/>
+      <w:r>
+        <w:t>stretching</w:t>
+      </w:r>
+      <w:proofErr w:type="spellEnd"/>
+      <w:r>
+        <w:t xml:space="preserve"> </w:t>
+      </w:r>
+      <w:proofErr w:type="spellStart"/>
+      <w:r>
+        <w:t>attack</w:t>
+      </w:r>
+      <w:proofErr w:type="spellEnd"/>
+      <w:r>
+        <w:t xml:space="preserve"> </w:t>
+      </w:r>
+      <w:proofErr w:type="spellStart"/>
+      <w:r>
+        <w:t>your</w:t>
+      </w:r>
+      <w:proofErr w:type="spellEnd"/>
+      <w:r>
+        <w:t xml:space="preserve"> </w:t>
+      </w:r>
+      <w:proofErr w:type="spellStart"/>
+      <w:r>
+        <w:t>ankles</w:t>
+      </w:r>
+      <w:proofErr w:type="spellEnd"/>
+      <w:r>
+        <w:t xml:space="preserve"> </w:t>
+      </w:r>
+      <w:proofErr w:type="spellStart"/>
+      <w:r>
+        <w:t>chase</w:t>
+      </w:r>
+      <w:proofErr w:type="spellEnd"/>
+      <w:r>
+        <w:t xml:space="preserve"> </w:t>
+      </w:r>
+      <w:proofErr w:type="spellStart"/>
+      <w:r>
+        <w:t>the</w:t>
+      </w:r>
+      <w:proofErr w:type="spellEnd"/>
+      <w:r>
+        <w:t xml:space="preserve"> red </w:t>
+      </w:r>
+      <w:proofErr w:type="spellStart"/>
+      <w:r>
+        <w:t>dot</w:t>
+      </w:r>
+      <w:proofErr w:type="spellEnd"/>
+      <w:r>
+        <w:t xml:space="preserve">, </w:t>
+      </w:r>
+      <w:proofErr w:type="spellStart"/>
+      <w:r>
+        <w:t>hairball</w:t>
+      </w:r>
+      <w:proofErr w:type="spellEnd"/>
+      <w:r>
+        <w:t xml:space="preserve"> </w:t>
+      </w:r>
+      <w:proofErr w:type="spellStart"/>
+      <w:r>
+        <w:t>run</w:t>
+      </w:r>
+      <w:proofErr w:type="spellEnd"/>
+      <w:r>
+        <w:t xml:space="preserve"> </w:t>
+      </w:r>
+      <w:proofErr w:type="spellStart"/>
+      <w:r>
+        <w:t>catnip</w:t>
+      </w:r>
+      <w:proofErr w:type="spellEnd"/>
+      <w:r>
+        <w:t xml:space="preserve"> </w:t>
+      </w:r>
+      <w:proofErr w:type="spellStart"/>
+      <w:r>
+        <w:t>eat</w:t>
+      </w:r>
+      <w:proofErr w:type="spellEnd"/>
+      <w:r>
+        <w:t xml:space="preserve"> </w:t>
+      </w:r>
+      <w:proofErr w:type="spellStart"/>
+      <w:r>
+        <w:t>the</w:t>
+      </w:r>
+      <w:proofErr w:type="spellEnd"/>
+      <w:r>
+        <w:t xml:space="preserve"> </w:t>
+      </w:r>
+      <w:proofErr w:type="spellStart"/>
+      <w:r>
+        <w:t>grass</w:t>
+      </w:r>
+      <w:proofErr w:type="spellEnd"/>
+      <w:r>
+        <w:t xml:space="preserve"> </w:t>
+      </w:r>
+      <w:proofErr w:type="spellStart"/>
+      <w:r>
+        <w:t>sniff</w:t>
+      </w:r>
+      <w:proofErr w:type="spellEnd"/>
+      <w:r>
+        <w:t>.</w:t>
+      </w:r>
+      <w:r>
+        <w:t>”</w:t>
+      </w:r>
+    </w:p>
+    <w:p/>
+    <w:p>
+      <w:pPr>
+        <w:pStyle w:val="Ttulo2"/>
+      </w:pPr>
+      <w:proofErr w:type="spellStart"/>
+      <w:r>
+        <w:t>Uncomment</w:t>
+      </w:r>
+      <w:proofErr w:type="spellEnd"/>
+      <w:r>
+        <w:t xml:space="preserve"> HTML</w:t>
+      </w:r>
+    </w:p>
+    <w:p/>
+    <w:p>
+      <w:r>
+        <w:t>Comentar es una forma de dejar comentarios a otros usuarios programadores, sin afectar el resulta</w:t>
+      </w:r>
+      <w:r>
+        <w:t xml:space="preserve">do que observa el usuario final; </w:t>
+      </w:r>
+      <w:proofErr w:type="spellStart"/>
+      <w:r>
+        <w:t>Asi</w:t>
+      </w:r>
+      <w:proofErr w:type="spellEnd"/>
+      <w:r>
+        <w:t xml:space="preserve"> mismo los comentarios son una forma de desactivar el código sin tener que eliminarlo.</w:t>
+      </w:r>
+    </w:p>
+    <w:p>
+      <w:r>
+        <w:t xml:space="preserve">Los comentarios en HTML comienzan </w:t>
+      </w:r>
+      <w:proofErr w:type="spellStart"/>
+      <w:r>
+        <w:t>asi</w:t>
+      </w:r>
+      <w:proofErr w:type="spellEnd"/>
+      <w:r>
+        <w:t>: &lt;</w:t>
+      </w:r>
+      <w:proofErr w:type="gramStart"/>
+      <w:r>
+        <w:t>!</w:t>
+      </w:r>
+      <w:proofErr w:type="gramEnd"/>
+      <w:r>
+        <w:t>-- con un --&gt; , para eliminar el comentario se elimina el elemento.</w:t>
+      </w:r>
+    </w:p>
+    <w:p/>
+    <w:p>
+      <w:pPr>
+        <w:pStyle w:val="Ttulo2"/>
+      </w:pPr>
+      <w:proofErr w:type="spellStart"/>
+      <w:r>
+        <w:t>Comment</w:t>
+      </w:r>
+      <w:proofErr w:type="spellEnd"/>
+      <w:r>
+        <w:t xml:space="preserve"> </w:t>
+      </w:r>
+      <w:proofErr w:type="spellStart"/>
+      <w:r>
+        <w:t>out</w:t>
+      </w:r>
+      <w:proofErr w:type="spellEnd"/>
+      <w:r>
+        <w:t xml:space="preserve"> HTML</w:t>
+      </w:r>
+      <w:r>
+        <w:t xml:space="preserve"> / </w:t>
+      </w:r>
+      <w:r>
+        <w:t>Comentar HTML</w:t>
+      </w:r>
+    </w:p>
+    <w:p/>
+    <w:p>
+      <w:r>
+        <w:t xml:space="preserve">Los comentarios en HTML comienzan </w:t>
+      </w:r>
+      <w:proofErr w:type="spellStart"/>
+      <w:r>
+        <w:t>asi</w:t>
+      </w:r>
+      <w:proofErr w:type="spellEnd"/>
+      <w:r>
+        <w:t>: &lt;</w:t>
+      </w:r>
+      <w:proofErr w:type="gramStart"/>
+      <w:r>
+        <w:t>!</w:t>
+      </w:r>
+      <w:proofErr w:type="gramEnd"/>
+      <w:r>
+        <w:t xml:space="preserve">-- con un --&gt; </w:t>
+      </w:r>
+    </w:p>
+    <w:p/>
+    <w:p>
+      <w:pPr>
+        <w:pStyle w:val="Ttulo2"/>
+      </w:pPr>
+      <w:proofErr w:type="spellStart"/>
+      <w:r>
+        <w:t>Delete</w:t>
+      </w:r>
+      <w:proofErr w:type="spellEnd"/>
+      <w:r>
+        <w:t xml:space="preserve"> HTML </w:t>
+      </w:r>
+      <w:proofErr w:type="spellStart"/>
+      <w:r>
+        <w:t>Elements</w:t>
+      </w:r>
+      <w:proofErr w:type="spellEnd"/>
+      <w:r>
+        <w:t xml:space="preserve"> / </w:t>
+      </w:r>
+      <w:r>
+        <w:t>Eliminar elementos HTML</w:t>
+      </w:r>
+    </w:p>
+    <w:p/>
+    <w:p>
+      <w:r>
+        <w:lastRenderedPageBreak/>
+        <w:t xml:space="preserve">Eliminar elementos para simplificar la vista, es sencillo, solo marcar el elemento que se desea borrar y </w:t>
+      </w:r>
+      <w:proofErr w:type="spellStart"/>
+      <w:r>
+        <w:t>elimarlo</w:t>
+      </w:r>
+      <w:proofErr w:type="spellEnd"/>
+      <w:r>
+        <w:t xml:space="preserve"> completamente.</w:t>
+      </w:r>
+    </w:p>
+    <w:p>
+      <w:pPr>
+        <w:pStyle w:val="Ttulo2"/>
+      </w:pPr>
+      <w:proofErr w:type="spellStart"/>
+      <w:r>
+        <w:t>Introduction</w:t>
+      </w:r>
+      <w:proofErr w:type="spellEnd"/>
+      <w:r>
+        <w:t xml:space="preserve"> </w:t>
+      </w:r>
+      <w:proofErr w:type="spellStart"/>
+      <w:r>
+        <w:t>to</w:t>
+      </w:r>
+      <w:proofErr w:type="spellEnd"/>
+      <w:r>
+        <w:t xml:space="preserve"> HTML5 </w:t>
+      </w:r>
+      <w:proofErr w:type="spellStart"/>
+      <w:r>
+        <w:t>Elements</w:t>
+      </w:r>
+      <w:proofErr w:type="spellEnd"/>
+      <w:r>
+        <w:t xml:space="preserve"> /</w:t>
+      </w:r>
+      <w:r>
+        <w:t xml:space="preserve"> Introducción a los elementos HTML5</w:t>
+      </w:r>
+    </w:p>
+    <w:p/>
+    <w:p>
+      <w:r>
+        <w:t>HTML5 posee etiquetas más descriptivas. Estos incluyen</w:t>
+      </w:r>
+      <w:r>
+        <w:t>:</w:t>
+      </w:r>
+    </w:p>
+    <w:p>
+      <w:pPr>
+        <w:pStyle w:val="Prrafodelista"/>
+        <w:numPr>
+          <w:ilvl w:val="0"/>
+          <w:numId w:val="1"/>
+        </w:numPr>
+        <w:spacing w:after="0"/>
+      </w:pPr>
+      <w:proofErr w:type="spellStart"/>
+      <w:r>
+        <w:t>main</w:t>
+      </w:r>
+      <w:proofErr w:type="spellEnd"/>
+    </w:p>
+    <w:p>
+      <w:pPr>
+        <w:pStyle w:val="Prrafodelista"/>
+        <w:numPr>
+          <w:ilvl w:val="0"/>
+          <w:numId w:val="1"/>
+        </w:numPr>
+        <w:spacing w:after="0"/>
+      </w:pPr>
+      <w:proofErr w:type="spellStart"/>
+      <w:r>
+        <w:t>header</w:t>
+      </w:r>
+      <w:proofErr w:type="spellEnd"/>
+    </w:p>
+    <w:p>
+      <w:pPr>
+        <w:pStyle w:val="Prrafodelista"/>
+        <w:numPr>
+          <w:ilvl w:val="0"/>
+          <w:numId w:val="1"/>
+        </w:numPr>
+        <w:spacing w:after="0"/>
+      </w:pPr>
+      <w:proofErr w:type="spellStart"/>
+      <w:r>
+        <w:t>footer</w:t>
+      </w:r>
+      <w:proofErr w:type="spellEnd"/>
+    </w:p>
+    <w:p>
+      <w:pPr>
+        <w:pStyle w:val="Prrafodelista"/>
+        <w:numPr>
+          <w:ilvl w:val="0"/>
+          <w:numId w:val="1"/>
+        </w:numPr>
+        <w:spacing w:after="0"/>
+      </w:pPr>
+      <w:proofErr w:type="spellStart"/>
+      <w:r>
+        <w:t>nav</w:t>
+      </w:r>
+      <w:proofErr w:type="spellEnd"/>
+    </w:p>
+    <w:p>
+      <w:pPr>
+        <w:pStyle w:val="Prrafodelista"/>
+        <w:numPr>
+          <w:ilvl w:val="0"/>
+          <w:numId w:val="1"/>
+        </w:numPr>
+        <w:spacing w:after="0"/>
+      </w:pPr>
+      <w:r>
+        <w:t>video</w:t>
+      </w:r>
+    </w:p>
+    <w:p>
+      <w:pPr>
+        <w:pStyle w:val="Prrafodelista"/>
+        <w:numPr>
+          <w:ilvl w:val="0"/>
+          <w:numId w:val="1"/>
+        </w:numPr>
+        <w:spacing w:after="0"/>
+      </w:pPr>
+      <w:proofErr w:type="spellStart"/>
+      <w:r>
+        <w:t>article</w:t>
+      </w:r>
+      <w:proofErr w:type="spellEnd"/>
+      <w:r>
+        <w:t xml:space="preserve"> </w:t>
+      </w:r>
+    </w:p>
+    <w:p>
+      <w:pPr>
+        <w:pStyle w:val="Prrafodelista"/>
+        <w:numPr>
+          <w:ilvl w:val="0"/>
+          <w:numId w:val="1"/>
+        </w:numPr>
+        <w:spacing w:after="0"/>
+      </w:pPr>
+      <w:proofErr w:type="spellStart"/>
+      <w:r>
+        <w:t>section</w:t>
+      </w:r>
+      <w:proofErr w:type="spellEnd"/>
+      <w:r>
+        <w:t xml:space="preserve"> </w:t>
+      </w:r>
+    </w:p>
+    <w:p>
+      <w:pPr>
+        <w:spacing w:after="0"/>
+      </w:pPr>
+    </w:p>
+    <w:p>
+      <w:pPr>
+        <w:spacing w:after="0"/>
+      </w:pPr>
+      <w:r>
+        <w:t xml:space="preserve">Estas etiquetas otorgan una estructura detallada al HTML, hace </w:t>
+      </w:r>
+      <w:proofErr w:type="spellStart"/>
+      <w:proofErr w:type="gramStart"/>
+      <w:r>
+        <w:t>mas</w:t>
+      </w:r>
+      <w:proofErr w:type="spellEnd"/>
+      <w:proofErr w:type="gramEnd"/>
+      <w:r>
+        <w:t xml:space="preserve"> fácil la lectura del contenido; </w:t>
+      </w:r>
+      <w:proofErr w:type="spellStart"/>
+      <w:r>
+        <w:t>asi</w:t>
+      </w:r>
+      <w:proofErr w:type="spellEnd"/>
+      <w:r>
+        <w:t xml:space="preserve"> mismo mejora la búsqueda y accesibilidad en motores de búsqueda de la web. </w:t>
+      </w:r>
+    </w:p>
+    <w:p>
+      <w:pPr>
+        <w:spacing w:after="0"/>
+      </w:pPr>
+    </w:p>
+    <w:p>
+      <w:pPr>
+        <w:spacing w:after="0"/>
+      </w:pPr>
+      <w:r>
+        <w:t xml:space="preserve">La </w:t>
+      </w:r>
+      <w:proofErr w:type="spellStart"/>
+      <w:r>
+        <w:rPr>
+          <w:highlight w:val="yellow"/>
+        </w:rPr>
+        <w:t>main</w:t>
+      </w:r>
+      <w:proofErr w:type="spellEnd"/>
+      <w:r>
+        <w:t xml:space="preserve"> etiqueta HTML5 ayuda a los motores de búsqueda y a otros desarrolladores a encontrar el contenido principal de su página.</w:t>
+      </w:r>
+    </w:p>
+    <w:p>
+      <w:pPr>
+        <w:spacing w:after="0"/>
+      </w:pPr>
+    </w:p>
+    <w:p>
+      <w:pPr>
+        <w:spacing w:after="0"/>
+        <w:rPr>
           <w:u w:val="single"/>
         </w:rPr>
-        <w:t>:</w:t>
-      </w:r>
-    </w:p>
-    <w:p>
-      <w:pPr>
-        <w:rPr>
-          <w:b/>
-          <w:sz w:val="32"/>
-        </w:rPr>
-      </w:pPr>
-      <w:r>
-        <w:rPr>
-          <w:b/>
-          <w:sz w:val="32"/>
-        </w:rPr>
-        <w:t xml:space="preserve">&lt;h1&gt;Hellou </w:t>
-      </w:r>
-      <w:r>
-        <w:rPr>
-          <w:b/>
-          <w:sz w:val="32"/>
-        </w:rPr>
-        <w:t>World&lt;/h1&gt;</w:t>
-      </w:r>
-    </w:p>
-    <w:p>
-      <w:pPr>
-        <w:rPr>
-          <w:sz w:val="24"/>
-        </w:rPr>
-      </w:pPr>
-      <w:r>
-        <w:rPr>
-          <w:sz w:val="24"/>
-        </w:rPr>
-        <w:t>El ejemplo anterior corresponde a un elemento HMTL.</w:t>
-      </w:r>
+      </w:pPr>
+      <w:r>
+        <w:rPr>
+          <w:u w:val="single"/>
+        </w:rPr>
+        <w:t>Ejemplo:</w:t>
+      </w:r>
+    </w:p>
+    <w:p>
+      <w:pPr>
+        <w:spacing w:after="0"/>
+      </w:pPr>
+    </w:p>
+    <w:p>
+      <w:pPr>
+        <w:spacing w:after="0"/>
+      </w:pPr>
+      <w:r>
+        <w:t>&lt;</w:t>
+      </w:r>
+      <w:proofErr w:type="spellStart"/>
+      <w:proofErr w:type="gramStart"/>
+      <w:r>
+        <w:t>main</w:t>
+      </w:r>
+      <w:proofErr w:type="spellEnd"/>
+      <w:proofErr w:type="gramEnd"/>
+      <w:r>
+        <w:t xml:space="preserve">&gt; </w:t>
+      </w:r>
+    </w:p>
+    <w:p>
+      <w:pPr>
+        <w:spacing w:after="0"/>
+      </w:pPr>
+      <w:r>
+        <w:t xml:space="preserve">  &lt;h1&gt;</w:t>
+      </w:r>
+      <w:proofErr w:type="spellStart"/>
+      <w:r>
+        <w:t>Hello</w:t>
+      </w:r>
+      <w:proofErr w:type="spellEnd"/>
+      <w:r>
+        <w:t xml:space="preserve"> </w:t>
+      </w:r>
+      <w:proofErr w:type="spellStart"/>
+      <w:r>
+        <w:t>World</w:t>
+      </w:r>
+      <w:proofErr w:type="spellEnd"/>
+      <w:r>
+        <w:t>&lt;/h1&gt;</w:t>
+      </w:r>
+    </w:p>
+    <w:p>
+      <w:pPr>
+        <w:spacing w:after="0"/>
+      </w:pPr>
+      <w:r>
+        <w:t xml:space="preserve">  &lt;p&gt;</w:t>
+      </w:r>
+      <w:proofErr w:type="spellStart"/>
+      <w:r>
+        <w:t>Hello</w:t>
+      </w:r>
+      <w:proofErr w:type="spellEnd"/>
+      <w:r>
+        <w:t xml:space="preserve"> </w:t>
+      </w:r>
+      <w:proofErr w:type="spellStart"/>
+      <w:r>
+        <w:t>Paragraph</w:t>
+      </w:r>
+      <w:proofErr w:type="spellEnd"/>
+      <w:r>
+        <w:t>&lt;/p&gt;</w:t>
+      </w:r>
+    </w:p>
+    <w:p>
+      <w:pPr>
+        <w:spacing w:after="0"/>
+      </w:pPr>
+      <w:r>
+        <w:t>&lt;/</w:t>
+      </w:r>
+      <w:proofErr w:type="spellStart"/>
+      <w:proofErr w:type="gramStart"/>
+      <w:r>
+        <w:t>main</w:t>
+      </w:r>
+      <w:proofErr w:type="spellEnd"/>
+      <w:proofErr w:type="gramEnd"/>
+      <w:r>
+        <w:t>&gt;</w:t>
+      </w:r>
+    </w:p>
+    <w:p>
+      <w:pPr>
+        <w:spacing w:after="0"/>
+      </w:pPr>
+    </w:p>
+    <w:p>
+      <w:pPr>
+        <w:spacing w:after="0"/>
+      </w:pPr>
     </w:p>
     <w:p>
       <w:pPr>
         <w:pStyle w:val="Ttulo2"/>
       </w:pPr>
       <w:r>
-        <w:t>Etiquetas</w:t>
-      </w:r>
-      <w:r>
-        <w:t xml:space="preserve"> de (Apertura /</w:t>
-      </w:r>
-      <w:r>
-        <w:t xml:space="preserve"> cierre</w:t>
-      </w:r>
-      <w:r>
-        <w:t>)</w:t>
-      </w:r>
-    </w:p>
-    <w:p>
-      <w:pPr>
-        <w:rPr>
-          <w:sz w:val="24"/>
-        </w:rPr>
-      </w:pPr>
-      <w:r>
-        <w:rPr>
-          <w:sz w:val="24"/>
-        </w:rPr>
-        <w:t xml:space="preserve">Los elementos poseen </w:t>
-      </w:r>
-      <w:r>
-        <w:rPr>
-          <w:sz w:val="24"/>
-        </w:rPr>
-        <w:t xml:space="preserve">una </w:t>
-      </w:r>
-      <w:r>
-        <w:rPr>
-          <w:b/>
-          <w:sz w:val="24"/>
-        </w:rPr>
-        <w:t xml:space="preserve">etiqueta </w:t>
-      </w:r>
-      <w:r>
-        <w:rPr>
-          <w:sz w:val="24"/>
-        </w:rPr>
-        <w:t>de apertura y de cierre.</w:t>
-      </w:r>
-    </w:p>
-    <w:p>
-      <w:pPr>
-        <w:pStyle w:val="Ttulo2"/>
-      </w:pPr>
-      <w:r>
-        <w:t>Aspecto de las Etiquetas</w:t>
-      </w:r>
-      <w:r>
-        <w:t>:</w:t>
-      </w:r>
-    </w:p>
-    <w:p>
-      <w:pPr>
-        <w:pStyle w:val="Ttulo3"/>
-        <w:rPr>
-          <w:b w:val="0"/>
-          <w:color w:val="000000" w:themeColor="text1"/>
-        </w:rPr>
-      </w:pPr>
-      <w:r>
-        <w:rPr>
-          <w:b w:val="0"/>
-          <w:color w:val="000000" w:themeColor="text1"/>
-        </w:rPr>
-        <w:t>Etiquetas de Apertura</w:t>
-      </w:r>
-      <w:r>
-        <w:rPr>
-          <w:b w:val="0"/>
-          <w:color w:val="000000" w:themeColor="text1"/>
-        </w:rPr>
-        <w:t>:</w:t>
-      </w:r>
-    </w:p>
-    <w:p>
-      <w:pPr>
-        <w:rPr>
-          <w:b/>
-          <w:sz w:val="32"/>
-        </w:rPr>
-      </w:pPr>
-      <w:r>
-        <w:rPr>
-          <w:b/>
-          <w:sz w:val="32"/>
-        </w:rPr>
-        <w:t>&lt;h1&gt;</w:t>
-      </w:r>
-    </w:p>
-    <w:p>
-      <w:pPr>
-        <w:pStyle w:val="Ttulo3"/>
-        <w:rPr>
-          <w:b w:val="0"/>
-          <w:color w:val="000000" w:themeColor="text1"/>
-        </w:rPr>
-      </w:pPr>
-      <w:r>
-        <w:rPr>
-          <w:b w:val="0"/>
-          <w:color w:val="000000" w:themeColor="text1"/>
-        </w:rPr>
-        <w:t>Etiquetas de cierre</w:t>
-      </w:r>
-      <w:r>
-        <w:rPr>
-          <w:b w:val="0"/>
-          <w:color w:val="000000" w:themeColor="text1"/>
-        </w:rPr>
-        <w:t>:</w:t>
-      </w:r>
-    </w:p>
-    <w:p>
-      <w:pPr>
-        <w:rPr>
-          <w:b/>
-          <w:sz w:val="32"/>
-        </w:rPr>
-      </w:pPr>
-      <w:r>
-        <w:rPr>
-          <w:b/>
-          <w:sz w:val="32"/>
-        </w:rPr>
-        <w:t>&lt;/h1&gt;</w:t>
-      </w:r>
-    </w:p>
-    <w:p>
-      <w:pPr>
-        <w:pStyle w:val="Ttulo4"/>
-      </w:pPr>
-      <w:r>
-        <w:t>Ejemplo</w:t>
-      </w:r>
-      <w:r>
-        <w:t>:</w:t>
-      </w:r>
-    </w:p>
-    <w:p>
-      <w:pPr>
-        <w:rPr>
-          <w:b/>
-          <w:sz w:val="32"/>
-        </w:rPr>
-      </w:pPr>
-      <w:r>
-        <w:rPr>
-          <w:b/>
-          <w:sz w:val="32"/>
-        </w:rPr>
-        <w:t>&lt;h1&gt;</w:t>
-      </w:r>
-      <w:proofErr w:type="spellStart"/>
-      <w:r>
-        <w:rPr>
-          <w:b/>
-          <w:sz w:val="32"/>
-        </w:rPr>
-        <w:t>Hellou</w:t>
-      </w:r>
-      <w:proofErr w:type="spellEnd"/>
-      <w:r>
-        <w:rPr>
-          <w:b/>
-          <w:sz w:val="32"/>
-        </w:rPr>
-        <w:t xml:space="preserve"> World&lt;/h1&gt;</w:t>
-      </w:r>
-    </w:p>
-    <w:p>
-      <w:pPr>
-        <w:rPr>
-          <w:sz w:val="24"/>
-        </w:rPr>
-      </w:pPr>
-      <w:r>
-        <w:rPr>
-          <w:sz w:val="24"/>
-        </w:rPr>
-        <w:t>En el caso anterior “</w:t>
-      </w:r>
-      <w:proofErr w:type="spellStart"/>
-      <w:r>
-        <w:rPr>
-          <w:sz w:val="24"/>
-        </w:rPr>
-        <w:t>Hellou</w:t>
-      </w:r>
-      <w:proofErr w:type="spellEnd"/>
-      <w:r>
-        <w:rPr>
-          <w:sz w:val="24"/>
-        </w:rPr>
-        <w:t xml:space="preserve"> World</w:t>
-      </w:r>
-      <w:r>
-        <w:rPr>
-          <w:sz w:val="24"/>
-        </w:rPr>
-        <w:t>”</w:t>
-      </w:r>
-    </w:p>
-    <w:p>
-      <w:pPr>
-        <w:rPr>
-          <w:b/>
-          <w:sz w:val="32"/>
-        </w:rPr>
-      </w:pPr>
-    </w:p>
-    <w:p>
-      <w:pPr>
-        <w:pStyle w:val="Ttulo2"/>
-      </w:pPr>
-      <w:r>
-        <w:t>Actualización de Resumen o estudio Diario en la “consola”</w:t>
-      </w:r>
-    </w:p>
-    <w:p>
-      <w:pPr>
-        <w:rPr>
-          <w:b/>
-          <w:sz w:val="32"/>
-        </w:rPr>
-      </w:pPr>
-      <w:proofErr w:type="spellStart"/>
-      <w:r>
-        <w:rPr>
-          <w:b/>
-          <w:sz w:val="32"/>
-        </w:rPr>
-        <w:t>git</w:t>
-      </w:r>
-      <w:proofErr w:type="spellEnd"/>
-      <w:r>
-        <w:rPr>
-          <w:b/>
-          <w:sz w:val="32"/>
-        </w:rPr>
-        <w:t xml:space="preserve"> </w:t>
-      </w:r>
-      <w:proofErr w:type="spellStart"/>
-      <w:r>
-        <w:rPr>
-          <w:b/>
-          <w:sz w:val="32"/>
-        </w:rPr>
-        <w:t>add</w:t>
-      </w:r>
-      <w:proofErr w:type="spellEnd"/>
-      <w:r>
-        <w:rPr>
-          <w:b/>
-          <w:sz w:val="32"/>
-        </w:rPr>
-        <w:t xml:space="preserve"> .      //Este comando se aplica para añadir una actualización de mi repositorio (estudios).</w:t>
-      </w:r>
-    </w:p>
-    <w:p>
-      <w:pPr>
-        <w:rPr>
-          <w:b/>
-          <w:sz w:val="32"/>
-        </w:rPr>
-      </w:pPr>
+        <w:t>Agregar imágenes a su sitio web</w:t>
+      </w:r>
+      <w:r>
+        <w:t xml:space="preserve"> /</w:t>
+      </w:r>
+      <w:proofErr w:type="spellStart"/>
+      <w:r>
+        <w:t>Add</w:t>
+      </w:r>
+      <w:proofErr w:type="spellEnd"/>
+      <w:r>
+        <w:t xml:space="preserve"> </w:t>
+      </w:r>
+      <w:proofErr w:type="spellStart"/>
+      <w:r>
+        <w:t>Images</w:t>
+      </w:r>
+      <w:proofErr w:type="spellEnd"/>
+      <w:r>
+        <w:t xml:space="preserve"> </w:t>
+      </w:r>
+      <w:proofErr w:type="spellStart"/>
+      <w:r>
+        <w:t>to</w:t>
+      </w:r>
+      <w:proofErr w:type="spellEnd"/>
+      <w:r>
+        <w:t xml:space="preserve"> </w:t>
+      </w:r>
+      <w:proofErr w:type="spellStart"/>
+      <w:r>
+        <w:t>Your</w:t>
+      </w:r>
+      <w:proofErr w:type="spellEnd"/>
+      <w:r>
+        <w:t xml:space="preserve"> </w:t>
+      </w:r>
+      <w:proofErr w:type="spellStart"/>
+      <w:r>
+        <w:t>Website</w:t>
+      </w:r>
+      <w:proofErr w:type="spellEnd"/>
+    </w:p>
+    <w:p/>
+    <w:p>
+      <w:r>
+        <w:t>El elemento para añadir una</w:t>
+      </w:r>
+      <w:r>
+        <w:t xml:space="preserve"> imagen es: </w:t>
+      </w:r>
+      <w:proofErr w:type="spellStart"/>
+      <w:r>
+        <w:rPr>
+          <w:highlight w:val="yellow"/>
+        </w:rPr>
+        <w:t>img</w:t>
+      </w:r>
+      <w:proofErr w:type="spellEnd"/>
+      <w:r>
+        <w:t xml:space="preserve">, para apuntar a la imagen de una </w:t>
+      </w:r>
+      <w:proofErr w:type="spellStart"/>
+      <w:r>
+        <w:t>url</w:t>
+      </w:r>
+      <w:proofErr w:type="spellEnd"/>
+      <w:r>
+        <w:t xml:space="preserve"> especifica se usa el elemento </w:t>
+      </w:r>
+      <w:proofErr w:type="spellStart"/>
+      <w:proofErr w:type="gramStart"/>
+      <w:r>
+        <w:rPr>
+          <w:highlight w:val="yellow"/>
+        </w:rPr>
+        <w:t>src</w:t>
+      </w:r>
+      <w:proofErr w:type="spellEnd"/>
+      <w:r>
+        <w:t xml:space="preserve"> </w:t>
+      </w:r>
+      <w:r>
+        <w:t>.</w:t>
+      </w:r>
+      <w:proofErr w:type="gramEnd"/>
+    </w:p>
+    <w:p>
+      <w:r>
+        <w:t>También</w:t>
+      </w:r>
+      <w:r>
+        <w:t xml:space="preserve"> se puede agregar un atributo con texto aplicable, con el elemento </w:t>
+      </w:r>
+      <w:proofErr w:type="spellStart"/>
+      <w:r>
+        <w:rPr>
+          <w:highlight w:val="yellow"/>
+        </w:rPr>
+        <w:t>alt</w:t>
+      </w:r>
+      <w:proofErr w:type="spellEnd"/>
+    </w:p>
+    <w:p>
+      <w:r>
+        <w:t>Ejemplo:</w:t>
+      </w:r>
+    </w:p>
+    <w:p>
+      <w:pPr>
+        <w:rPr>
+          <w:i/>
+        </w:rPr>
+      </w:pPr>
+      <w:r>
+        <w:rPr>
+          <w:i/>
+        </w:rPr>
+        <w:t>&lt;</w:t>
+      </w:r>
+      <w:proofErr w:type="spellStart"/>
+      <w:proofErr w:type="gramStart"/>
+      <w:r>
+        <w:rPr>
+          <w:i/>
+        </w:rPr>
+        <w:t>img</w:t>
+      </w:r>
+      <w:proofErr w:type="spellEnd"/>
+      <w:proofErr w:type="gramEnd"/>
+      <w:r>
+        <w:rPr>
+          <w:i/>
+        </w:rPr>
+        <w:t xml:space="preserve"> </w:t>
+      </w:r>
+      <w:proofErr w:type="spellStart"/>
+      <w:r>
+        <w:rPr>
+          <w:i/>
+        </w:rPr>
+        <w:t>src</w:t>
+      </w:r>
+      <w:proofErr w:type="spellEnd"/>
+      <w:r>
+        <w:rPr>
+          <w:i/>
+        </w:rPr>
+        <w:t xml:space="preserve">="https://www.freecatphotoapp.com/your-image.jpg" </w:t>
+      </w:r>
+      <w:proofErr w:type="spellStart"/>
+      <w:r>
+        <w:rPr>
+          <w:i/>
+        </w:rPr>
+        <w:t>alt</w:t>
+      </w:r>
+      <w:proofErr w:type="spellEnd"/>
+      <w:r>
+        <w:rPr>
+          <w:i/>
+        </w:rPr>
+        <w:t xml:space="preserve">="A </w:t>
+      </w:r>
+      <w:proofErr w:type="spellStart"/>
+      <w:r>
+        <w:rPr>
+          <w:i/>
+        </w:rPr>
+        <w:t>business</w:t>
+      </w:r>
+      <w:proofErr w:type="spellEnd"/>
+      <w:r>
+        <w:rPr>
+          <w:i/>
+        </w:rPr>
+        <w:t xml:space="preserve"> </w:t>
+      </w:r>
+      <w:proofErr w:type="spellStart"/>
+      <w:r>
+        <w:rPr>
+          <w:i/>
+        </w:rPr>
+        <w:t>cat</w:t>
+      </w:r>
+      <w:proofErr w:type="spellEnd"/>
+      <w:r>
+        <w:rPr>
+          <w:i/>
+        </w:rPr>
+        <w:t xml:space="preserve"> </w:t>
+      </w:r>
+      <w:proofErr w:type="spellStart"/>
+      <w:r>
+        <w:rPr>
+          <w:i/>
+        </w:rPr>
+        <w:t>wearing</w:t>
+      </w:r>
+      <w:proofErr w:type="spellEnd"/>
+      <w:r>
+        <w:rPr>
+          <w:i/>
+        </w:rPr>
+        <w:t xml:space="preserve"> a </w:t>
+      </w:r>
+      <w:proofErr w:type="spellStart"/>
+      <w:r>
+        <w:rPr>
+          <w:i/>
+        </w:rPr>
+        <w:t>necktie</w:t>
+      </w:r>
+      <w:proofErr w:type="spellEnd"/>
+      <w:r>
+        <w:rPr>
+          <w:i/>
+        </w:rPr>
+        <w:t>."&gt;</w:t>
+      </w:r>
+    </w:p>
+    <w:p>
+      <w:r>
+        <w:t xml:space="preserve">PREGUNTA: ¿Qué pasa </w:t>
+      </w:r>
       <w:bookmarkStart w:id="0" w:name="_GoBack"/>
       <w:bookmarkEnd w:id="0"/>
     </w:p>
-    <w:p>
-      <w:pPr>
-        <w:rPr>
-          <w:b/>
-          <w:sz w:val="32"/>
-        </w:rPr>
-      </w:pPr>
-    </w:p>
+    <w:p/>
+    <w:p>
+      <w:pPr>
+        <w:pStyle w:val="Ttulo2"/>
+      </w:pPr>
+      <w:r>
+        <w:t xml:space="preserve">Link </w:t>
+      </w:r>
+      <w:proofErr w:type="spellStart"/>
+      <w:r>
+        <w:t>to</w:t>
+      </w:r>
+      <w:proofErr w:type="spellEnd"/>
+      <w:r>
+        <w:t xml:space="preserve"> </w:t>
+      </w:r>
+      <w:proofErr w:type="spellStart"/>
+      <w:r>
+        <w:t>External</w:t>
+      </w:r>
+      <w:proofErr w:type="spellEnd"/>
+      <w:r>
+        <w:t xml:space="preserve"> </w:t>
+      </w:r>
+      <w:proofErr w:type="spellStart"/>
+      <w:r>
+        <w:t>Pages</w:t>
+      </w:r>
+      <w:proofErr w:type="spellEnd"/>
+      <w:r>
+        <w:t xml:space="preserve"> </w:t>
+      </w:r>
+      <w:proofErr w:type="spellStart"/>
+      <w:r>
+        <w:t>with</w:t>
+      </w:r>
+      <w:proofErr w:type="spellEnd"/>
+      <w:r>
+        <w:t xml:space="preserve"> Anchor </w:t>
+      </w:r>
+      <w:proofErr w:type="spellStart"/>
+      <w:r>
+        <w:t>Elements</w:t>
+      </w:r>
+      <w:proofErr w:type="spellEnd"/>
+      <w:r>
+        <w:t>/</w:t>
+      </w:r>
+      <w:r>
+        <w:t>Enlace a páginas externas con elementos de anclaje</w:t>
+      </w:r>
+    </w:p>
+    <w:p/>
+    <w:p/>
     <w:sectPr>
       <w:pgSz w:w="12240" w:h="15840"/>
       <w:pgMar w:top="1417" w:right="1701" w:bottom="1417" w:left="1701" w:header="708" w:footer="708" w:gutter="0"/>
@@ -499,6 +1708,127 @@
     </w:p>
   </w:footnote>
 </w:footnotes>
+</file>
+
+<file path=word/numbering.xml><?xml version="1.0" encoding="utf-8"?>
+<w:numbering xmlns:wpc="http://schemas.microsoft.com/office/word/2010/wordprocessingCanvas" xmlns:mc="http://schemas.openxmlformats.org/markup-compatibility/2006" xmlns:o="urn:schemas-microsoft-com:office:office" xmlns:r="http://schemas.openxmlformats.org/officeDocument/2006/relationships" xmlns:m="http://schemas.openxmlformats.org/officeDocument/2006/math" xmlns:v="urn:schemas-microsoft-com:vml" xmlns:wp14="http://schemas.microsoft.com/office/word/2010/wordprocessingDrawing" xmlns:wp="http://schemas.openxmlformats.org/drawingml/2006/wordprocessingDrawing" xmlns:w10="urn:schemas-microsoft-com:office:word" xmlns:w="http://schemas.openxmlformats.org/wordprocessingml/2006/main" xmlns:w14="http://schemas.microsoft.com/office/word/2010/wordml" xmlns:wpg="http://schemas.microsoft.com/office/word/2010/wordprocessingGroup" xmlns:wpi="http://schemas.microsoft.com/office/word/2010/wordprocessingInk" xmlns:wne="http://schemas.microsoft.com/office/word/2006/wordml" xmlns:wps="http://schemas.microsoft.com/office/word/2010/wordprocessingShape" mc:Ignorable="w14 wp14">
+  <w:abstractNum w:abstractNumId="0">
+    <w:nsid w:val="294E49D5"/>
+    <w:multiLevelType w:val="hybridMultilevel"/>
+    <w:tmpl w:val="8260245A"/>
+    <w:lvl w:ilvl="0" w:tplc="200A000D">
+      <w:start w:val="1"/>
+      <w:numFmt w:val="bullet"/>
+      <w:lvlText w:val=""/>
+      <w:lvlJc w:val="left"/>
+      <w:pPr>
+        <w:ind w:left="720" w:hanging="360"/>
+      </w:pPr>
+      <w:rPr>
+        <w:rFonts w:ascii="Wingdings" w:hAnsi="Wingdings" w:hint="default"/>
+      </w:rPr>
+    </w:lvl>
+    <w:lvl w:ilvl="1" w:tplc="200A0003" w:tentative="1">
+      <w:start w:val="1"/>
+      <w:numFmt w:val="bullet"/>
+      <w:lvlText w:val="o"/>
+      <w:lvlJc w:val="left"/>
+      <w:pPr>
+        <w:ind w:left="1440" w:hanging="360"/>
+      </w:pPr>
+      <w:rPr>
+        <w:rFonts w:ascii="Courier New" w:hAnsi="Courier New" w:cs="Courier New" w:hint="default"/>
+      </w:rPr>
+    </w:lvl>
+    <w:lvl w:ilvl="2" w:tplc="200A0005" w:tentative="1">
+      <w:start w:val="1"/>
+      <w:numFmt w:val="bullet"/>
+      <w:lvlText w:val=""/>
+      <w:lvlJc w:val="left"/>
+      <w:pPr>
+        <w:ind w:left="2160" w:hanging="360"/>
+      </w:pPr>
+      <w:rPr>
+        <w:rFonts w:ascii="Wingdings" w:hAnsi="Wingdings" w:hint="default"/>
+      </w:rPr>
+    </w:lvl>
+    <w:lvl w:ilvl="3" w:tplc="200A0001" w:tentative="1">
+      <w:start w:val="1"/>
+      <w:numFmt w:val="bullet"/>
+      <w:lvlText w:val=""/>
+      <w:lvlJc w:val="left"/>
+      <w:pPr>
+        <w:ind w:left="2880" w:hanging="360"/>
+      </w:pPr>
+      <w:rPr>
+        <w:rFonts w:ascii="Symbol" w:hAnsi="Symbol" w:hint="default"/>
+      </w:rPr>
+    </w:lvl>
+    <w:lvl w:ilvl="4" w:tplc="200A0003" w:tentative="1">
+      <w:start w:val="1"/>
+      <w:numFmt w:val="bullet"/>
+      <w:lvlText w:val="o"/>
+      <w:lvlJc w:val="left"/>
+      <w:pPr>
+        <w:ind w:left="3600" w:hanging="360"/>
+      </w:pPr>
+      <w:rPr>
+        <w:rFonts w:ascii="Courier New" w:hAnsi="Courier New" w:cs="Courier New" w:hint="default"/>
+      </w:rPr>
+    </w:lvl>
+    <w:lvl w:ilvl="5" w:tplc="200A0005" w:tentative="1">
+      <w:start w:val="1"/>
+      <w:numFmt w:val="bullet"/>
+      <w:lvlText w:val=""/>
+      <w:lvlJc w:val="left"/>
+      <w:pPr>
+        <w:ind w:left="4320" w:hanging="360"/>
+      </w:pPr>
+      <w:rPr>
+        <w:rFonts w:ascii="Wingdings" w:hAnsi="Wingdings" w:hint="default"/>
+      </w:rPr>
+    </w:lvl>
+    <w:lvl w:ilvl="6" w:tplc="200A0001" w:tentative="1">
+      <w:start w:val="1"/>
+      <w:numFmt w:val="bullet"/>
+      <w:lvlText w:val=""/>
+      <w:lvlJc w:val="left"/>
+      <w:pPr>
+        <w:ind w:left="5040" w:hanging="360"/>
+      </w:pPr>
+      <w:rPr>
+        <w:rFonts w:ascii="Symbol" w:hAnsi="Symbol" w:hint="default"/>
+      </w:rPr>
+    </w:lvl>
+    <w:lvl w:ilvl="7" w:tplc="200A0003" w:tentative="1">
+      <w:start w:val="1"/>
+      <w:numFmt w:val="bullet"/>
+      <w:lvlText w:val="o"/>
+      <w:lvlJc w:val="left"/>
+      <w:pPr>
+        <w:ind w:left="5760" w:hanging="360"/>
+      </w:pPr>
+      <w:rPr>
+        <w:rFonts w:ascii="Courier New" w:hAnsi="Courier New" w:cs="Courier New" w:hint="default"/>
+      </w:rPr>
+    </w:lvl>
+    <w:lvl w:ilvl="8" w:tplc="200A0005" w:tentative="1">
+      <w:start w:val="1"/>
+      <w:numFmt w:val="bullet"/>
+      <w:lvlText w:val=""/>
+      <w:lvlJc w:val="left"/>
+      <w:pPr>
+        <w:ind w:left="6480" w:hanging="360"/>
+      </w:pPr>
+      <w:rPr>
+        <w:rFonts w:ascii="Wingdings" w:hAnsi="Wingdings" w:hint="default"/>
+      </w:rPr>
+    </w:lvl>
+  </w:abstractNum>
+  <w:num w:numId="1">
+    <w:abstractNumId w:val="0"/>
+  </w:num>
+</w:numbering>
 </file>
 
 <file path=word/styles.xml><?xml version="1.0" encoding="utf-8"?>
@@ -904,6 +2234,17 @@
       <w:color w:val="4F81BD" w:themeColor="accent1"/>
     </w:rPr>
   </w:style>
+  <w:style w:type="paragraph" w:styleId="Prrafodelista">
+    <w:name w:val="List Paragraph"/>
+    <w:basedOn w:val="Normal"/>
+    <w:uiPriority w:val="34"/>
+    <w:qFormat/>
+    <w:rsid w:val="005824D0"/>
+    <w:pPr>
+      <w:ind w:left="720"/>
+      <w:contextualSpacing/>
+    </w:pPr>
+  </w:style>
 </w:styles>
 </file>
 
@@ -1309,6 +2650,17 @@
       <w:iCs/>
       <w:color w:val="4F81BD" w:themeColor="accent1"/>
     </w:rPr>
+  </w:style>
+  <w:style w:type="paragraph" w:styleId="Prrafodelista">
+    <w:name w:val="List Paragraph"/>
+    <w:basedOn w:val="Normal"/>
+    <w:uiPriority w:val="34"/>
+    <w:qFormat/>
+    <w:rsid w:val="005824D0"/>
+    <w:pPr>
+      <w:ind w:left="720"/>
+      <w:contextualSpacing/>
+    </w:pPr>
   </w:style>
 </w:styles>
 </file>

</xml_diff>